<commit_message>
inclusión de comentarios y comandos
</commit_message>
<xml_diff>
--- a/1. Documentos/Solución Problem_Set_2.docx
+++ b/1. Documentos/Solución Problem_Set_2.docx
@@ -452,6 +452,7 @@
           <w:id w:val="1149938427"/>
           <w:citation/>
         </w:sdtPr>
+        <w:sdtEndPr/>
         <w:sdtContent>
           <w:r>
             <w:fldChar w:fldCharType="begin"/>
@@ -571,27 +572,14 @@
         <w:rPr>
           <w:lang w:val="es-CO"/>
         </w:rPr>
-        <w:t xml:space="preserve">Como se ha mencionado anteriormente, en los últimos 20 años se ha modificado la forma de identificar a las personas más pobres del país por la importancia de la focalización en la asignación del gasto social para reducir la pobreza. Sin embargo, un error de cálculo en el año 2010 conllevó a la exclusión de 4 millones de pobres en Colombia y durante la crisis del </w:t>
-      </w:r>
-      <w:proofErr w:type="spellStart"/>
-      <w:r>
-        <w:rPr>
-          <w:lang w:val="es-CO"/>
-        </w:rPr>
-        <w:t>Covid</w:t>
-      </w:r>
-      <w:proofErr w:type="spellEnd"/>
-      <w:r>
-        <w:rPr>
-          <w:lang w:val="es-CO"/>
-        </w:rPr>
-        <w:t xml:space="preserve"> 19, el Departamento Nacional de Planeación (DNP) identificó a 3 millones de hogares pobres que nunca habían recibido una transferencia directa del Estado </w:t>
+        <w:t xml:space="preserve">Como se ha mencionado anteriormente, en los últimos 20 años se ha modificado la forma de identificar a las personas más pobres del país por la importancia de la focalización en la asignación del gasto social para reducir la pobreza. Sin embargo, un error de cálculo en el año 2010 conllevó a la exclusión de 4 millones de pobres en Colombia y durante la crisis del Covid 19, el Departamento Nacional de Planeación (DNP) identificó a 3 millones de hogares pobres que nunca habían recibido una transferencia directa del Estado </w:t>
       </w:r>
       <w:sdt>
         <w:sdtPr>
           <w:id w:val="-459650274"/>
           <w:citation/>
         </w:sdtPr>
+        <w:sdtEndPr/>
         <w:sdtContent>
           <w:r>
             <w:fldChar w:fldCharType="begin"/>
@@ -741,7 +729,6 @@
           <w:szCs w:val="22"/>
         </w:rPr>
       </w:pPr>
-      <w:proofErr w:type="spellStart"/>
       <w:r>
         <w:rPr>
           <w:rFonts w:asciiTheme="minorHAnsi" w:hAnsiTheme="minorHAnsi" w:cstheme="minorHAnsi"/>
@@ -750,7 +737,6 @@
         </w:rPr>
         <w:t>Datos</w:t>
       </w:r>
-      <w:proofErr w:type="spellEnd"/>
     </w:p>
     <w:p>
       <w:pPr>
@@ -907,27 +893,7 @@
           <w:w w:val="105"/>
           <w:lang w:val="es-CO"/>
         </w:rPr>
-        <w:t xml:space="preserve">En el proceso de data </w:t>
-      </w:r>
-      <w:proofErr w:type="spellStart"/>
-      <w:r>
-        <w:rPr>
-          <w:rFonts w:asciiTheme="minorHAnsi" w:hAnsiTheme="minorHAnsi" w:cstheme="minorHAnsi"/>
-          <w:iCs/>
-          <w:w w:val="105"/>
-          <w:lang w:val="es-CO"/>
-        </w:rPr>
-        <w:t>cleaning</w:t>
-      </w:r>
-      <w:proofErr w:type="spellEnd"/>
-      <w:r>
-        <w:rPr>
-          <w:rFonts w:asciiTheme="minorHAnsi" w:hAnsiTheme="minorHAnsi" w:cstheme="minorHAnsi"/>
-          <w:iCs/>
-          <w:w w:val="105"/>
-          <w:lang w:val="es-CO"/>
-        </w:rPr>
-        <w:t xml:space="preserve"> se </w:t>
+        <w:t xml:space="preserve">En el proceso de data cleaning se </w:t>
       </w:r>
       <w:r>
         <w:rPr>
@@ -1162,7 +1128,7 @@
           <w:w w:val="105"/>
           <w:lang w:val="es-CO"/>
         </w:rPr>
-        <w:t>1</w:t>
+        <w:t>1. data_cleaning</w:t>
       </w:r>
       <w:r>
         <w:rPr>
@@ -1170,43 +1136,7 @@
           <w:w w:val="105"/>
           <w:lang w:val="es-CO"/>
         </w:rPr>
-        <w:t xml:space="preserve">. </w:t>
-      </w:r>
-      <w:proofErr w:type="spellStart"/>
-      <w:r>
-        <w:rPr>
-          <w:rFonts w:asciiTheme="minorHAnsi" w:hAnsiTheme="minorHAnsi" w:cstheme="minorHAnsi"/>
-          <w:w w:val="105"/>
-          <w:lang w:val="es-CO"/>
-        </w:rPr>
-        <w:t>data_</w:t>
-      </w:r>
-      <w:proofErr w:type="gramStart"/>
-      <w:r>
-        <w:rPr>
-          <w:rFonts w:asciiTheme="minorHAnsi" w:hAnsiTheme="minorHAnsi" w:cstheme="minorHAnsi"/>
-          <w:w w:val="105"/>
-          <w:lang w:val="es-CO"/>
-        </w:rPr>
-        <w:t>cleaning</w:t>
-      </w:r>
-      <w:r>
-        <w:rPr>
-          <w:rFonts w:asciiTheme="minorHAnsi" w:hAnsiTheme="minorHAnsi" w:cstheme="minorHAnsi"/>
-          <w:w w:val="105"/>
-          <w:lang w:val="es-CO"/>
-        </w:rPr>
-        <w:t>.R</w:t>
-      </w:r>
-      <w:proofErr w:type="spellEnd"/>
-      <w:proofErr w:type="gramEnd"/>
-      <w:r>
-        <w:rPr>
-          <w:rFonts w:asciiTheme="minorHAnsi" w:hAnsiTheme="minorHAnsi" w:cstheme="minorHAnsi"/>
-          <w:w w:val="105"/>
-          <w:lang w:val="es-CO"/>
-        </w:rPr>
-        <w:t xml:space="preserve"> </w:t>
+        <w:t xml:space="preserve">.R </w:t>
       </w:r>
       <w:r>
         <w:rPr>
@@ -5795,29 +5725,7 @@
                 <w:szCs w:val="18"/>
                 <w:lang w:val="es-CO" w:eastAsia="es-CO"/>
               </w:rPr>
-              <w:t xml:space="preserve">1 </w:t>
-            </w:r>
-            <w:proofErr w:type="gramStart"/>
-            <w:r>
-              <w:rPr>
-                <w:rFonts w:eastAsia="Times New Roman"/>
-                <w:color w:val="000000"/>
-                <w:sz w:val="18"/>
-                <w:szCs w:val="18"/>
-                <w:lang w:val="es-CO" w:eastAsia="es-CO"/>
-              </w:rPr>
-              <w:t>Mean</w:t>
-            </w:r>
-            <w:proofErr w:type="gramEnd"/>
-            <w:r>
-              <w:rPr>
-                <w:rFonts w:eastAsia="Times New Roman"/>
-                <w:color w:val="000000"/>
-                <w:sz w:val="18"/>
-                <w:szCs w:val="18"/>
-                <w:lang w:val="es-CO" w:eastAsia="es-CO"/>
-              </w:rPr>
-              <w:t xml:space="preserve"> (SD); n (%)</w:t>
+              <w:t>1 Mean (SD); n (%)</w:t>
             </w:r>
           </w:p>
         </w:tc>
@@ -5931,16 +5839,7 @@
           <w:szCs w:val="18"/>
           <w:lang w:val="es-CO"/>
         </w:rPr>
-        <w:t xml:space="preserve">                                       </w:t>
-      </w:r>
-      <w:r>
-        <w:rPr>
-          <w:rFonts w:asciiTheme="minorHAnsi" w:hAnsiTheme="minorHAnsi" w:cstheme="minorHAnsi"/>
-          <w:sz w:val="18"/>
-          <w:szCs w:val="18"/>
-          <w:lang w:val="es-CO"/>
-        </w:rPr>
-        <w:t xml:space="preserve">Fuente: </w:t>
+        <w:t xml:space="preserve">                                       Fuente: </w:t>
       </w:r>
       <w:r>
         <w:rPr>
@@ -5978,15 +5877,7 @@
           <w:color w:val="FF0000"/>
           <w:lang w:val="es-CO"/>
         </w:rPr>
-        <w:t>XX</w:t>
-      </w:r>
-      <w:r>
-        <w:rPr>
-          <w:rFonts w:asciiTheme="minorHAnsi" w:hAnsiTheme="minorHAnsi" w:cstheme="minorHAnsi"/>
-          <w:color w:val="FF0000"/>
-          <w:lang w:val="es-CO"/>
-        </w:rPr>
-        <w:t xml:space="preserve"> </w:t>
+        <w:t xml:space="preserve">XX </w:t>
       </w:r>
       <w:r>
         <w:rPr>
@@ -6261,6 +6152,259 @@
           <w:lang w:val="es-CO"/>
         </w:rPr>
       </w:pPr>
+      <w:r>
+        <w:drawing>
+          <wp:inline distT="0" distB="0" distL="0" distR="0" wp14:anchorId="2B43150E" wp14:editId="516C03B5">
+            <wp:extent cx="6197600" cy="4224655"/>
+            <wp:effectExtent l="0" t="0" r="0" b="4445"/>
+            <wp:docPr id="3" name="Imagen 3" descr="Gráfico, Gráfico de dispersión&#10;&#10;Descripción generada automáticamente"/>
+            <wp:cNvGraphicFramePr>
+              <a:graphicFrameLocks xmlns:a="http://schemas.openxmlformats.org/drawingml/2006/main" noChangeAspect="1"/>
+            </wp:cNvGraphicFramePr>
+            <a:graphic xmlns:a="http://schemas.openxmlformats.org/drawingml/2006/main">
+              <a:graphicData uri="http://schemas.openxmlformats.org/drawingml/2006/picture">
+                <pic:pic xmlns:pic="http://schemas.openxmlformats.org/drawingml/2006/picture">
+                  <pic:nvPicPr>
+                    <pic:cNvPr id="3" name="Imagen 3" descr="Gráfico, Gráfico de dispersión&#10;&#10;Descripción generada automáticamente"/>
+                    <pic:cNvPicPr/>
+                  </pic:nvPicPr>
+                  <pic:blipFill>
+                    <a:blip r:embed="rId9"/>
+                    <a:stretch>
+                      <a:fillRect/>
+                    </a:stretch>
+                  </pic:blipFill>
+                  <pic:spPr>
+                    <a:xfrm>
+                      <a:off x="0" y="0"/>
+                      <a:ext cx="6197600" cy="4224655"/>
+                    </a:xfrm>
+                    <a:prstGeom prst="rect">
+                      <a:avLst/>
+                    </a:prstGeom>
+                  </pic:spPr>
+                </pic:pic>
+              </a:graphicData>
+            </a:graphic>
+          </wp:inline>
+        </w:drawing>
+      </w:r>
+    </w:p>
+    <w:p>
+      <w:pPr>
+        <w:pStyle w:val="Prrafodelista"/>
+        <w:tabs>
+          <w:tab w:val="left" w:pos="1221"/>
+        </w:tabs>
+        <w:spacing w:before="83" w:line="225" w:lineRule="auto"/>
+        <w:ind w:left="0" w:right="458" w:firstLine="0"/>
+        <w:rPr>
+          <w:rFonts w:asciiTheme="minorHAnsi" w:hAnsiTheme="minorHAnsi" w:cstheme="minorHAnsi"/>
+          <w:lang w:val="es-CO"/>
+        </w:rPr>
+      </w:pPr>
+    </w:p>
+    <w:p>
+      <w:pPr>
+        <w:widowControl/>
+        <w:adjustRightInd w:val="0"/>
+        <w:rPr>
+          <w:rFonts w:eastAsiaTheme="minorHAnsi"/>
+          <w:lang w:val="es-CO"/>
+        </w:rPr>
+      </w:pPr>
+      <w:r>
+        <w:rPr>
+          <w:rFonts w:eastAsiaTheme="minorHAnsi"/>
+          <w:lang w:val="es-CO"/>
+        </w:rPr>
+        <w:t>Estas gráficas de caja muestran el ingreso</w:t>
+      </w:r>
+      <w:r>
+        <w:rPr>
+          <w:rFonts w:eastAsiaTheme="minorHAnsi"/>
+          <w:lang w:val="es-CO"/>
+        </w:rPr>
+        <w:t xml:space="preserve"> promedio por hogar dependiendo del No. De personas por hogar</w:t>
+      </w:r>
+      <w:r>
+        <w:rPr>
+          <w:rFonts w:eastAsiaTheme="minorHAnsi"/>
+          <w:lang w:val="es-CO"/>
+        </w:rPr>
+        <w:t>, se puede</w:t>
+      </w:r>
+      <w:r>
+        <w:rPr>
+          <w:rFonts w:eastAsiaTheme="minorHAnsi"/>
+          <w:lang w:val="es-CO"/>
+        </w:rPr>
+        <w:t xml:space="preserve"> </w:t>
+      </w:r>
+      <w:r>
+        <w:rPr>
+          <w:rFonts w:eastAsiaTheme="minorHAnsi"/>
+          <w:lang w:val="es-CO"/>
+        </w:rPr>
+        <w:t xml:space="preserve">evidenciar que </w:t>
+      </w:r>
+      <w:r>
+        <w:rPr>
+          <w:rFonts w:eastAsiaTheme="minorHAnsi"/>
+          <w:lang w:val="es-CO"/>
+        </w:rPr>
+        <w:t xml:space="preserve">a mayor número de </w:t>
+      </w:r>
+      <w:r>
+        <w:rPr>
+          <w:rFonts w:eastAsiaTheme="minorHAnsi"/>
+          <w:lang w:val="es-CO"/>
+        </w:rPr>
+        <w:t>personas en</w:t>
+      </w:r>
+      <w:r>
+        <w:rPr>
+          <w:rFonts w:eastAsiaTheme="minorHAnsi"/>
+          <w:lang w:val="es-CO"/>
+        </w:rPr>
+        <w:t xml:space="preserve"> el hogar, se presentan menores ingresos promedio hogar y aumenta </w:t>
+      </w:r>
+      <w:r>
+        <w:rPr>
+          <w:rFonts w:eastAsiaTheme="minorHAnsi"/>
+          <w:lang w:val="es-CO"/>
+        </w:rPr>
+        <w:t xml:space="preserve">el número de hogares pobres. </w:t>
+      </w:r>
+      <w:r>
+        <w:rPr>
+          <w:rFonts w:eastAsiaTheme="minorHAnsi"/>
+          <w:lang w:val="es-CO"/>
+        </w:rPr>
+        <w:t xml:space="preserve">Los hogares con menor número de </w:t>
+      </w:r>
+      <w:r>
+        <w:rPr>
+          <w:rFonts w:eastAsiaTheme="minorHAnsi"/>
+          <w:lang w:val="es-CO"/>
+        </w:rPr>
+        <w:t>personas reportan</w:t>
+      </w:r>
+      <w:r>
+        <w:rPr>
+          <w:rFonts w:eastAsiaTheme="minorHAnsi"/>
+          <w:lang w:val="es-CO"/>
+        </w:rPr>
+        <w:t xml:space="preserve"> mayores ingresos</w:t>
+      </w:r>
+      <w:r>
+        <w:rPr>
+          <w:rFonts w:eastAsiaTheme="minorHAnsi"/>
+          <w:lang w:val="es-CO"/>
+        </w:rPr>
+        <w:t>.</w:t>
+      </w:r>
+    </w:p>
+    <w:p>
+      <w:pPr>
+        <w:widowControl/>
+        <w:adjustRightInd w:val="0"/>
+        <w:rPr>
+          <w:rFonts w:eastAsiaTheme="minorHAnsi"/>
+          <w:lang w:val="es-CO"/>
+        </w:rPr>
+      </w:pPr>
+    </w:p>
+    <w:p>
+      <w:pPr>
+        <w:widowControl/>
+        <w:adjustRightInd w:val="0"/>
+        <w:rPr>
+          <w:rFonts w:eastAsiaTheme="minorHAnsi"/>
+          <w:color w:val="FF0000"/>
+          <w:lang w:val="es-CO"/>
+        </w:rPr>
+      </w:pPr>
+    </w:p>
+    <w:p>
+      <w:pPr>
+        <w:widowControl/>
+        <w:adjustRightInd w:val="0"/>
+        <w:rPr>
+          <w:rFonts w:eastAsiaTheme="minorHAnsi"/>
+          <w:color w:val="FF0000"/>
+          <w:lang w:val="es-CO"/>
+        </w:rPr>
+      </w:pPr>
+      <w:r>
+        <w:rPr>
+          <w:rFonts w:eastAsiaTheme="minorHAnsi"/>
+          <w:color w:val="FF0000"/>
+          <w:lang w:val="es-CO"/>
+        </w:rPr>
+        <w:t>s. En cuanto al nivel educativo, las personas que no tienen educación</w:t>
+      </w:r>
+    </w:p>
+    <w:p>
+      <w:pPr>
+        <w:widowControl/>
+        <w:adjustRightInd w:val="0"/>
+        <w:rPr>
+          <w:rFonts w:eastAsiaTheme="minorHAnsi"/>
+          <w:color w:val="FF0000"/>
+          <w:lang w:val="es-CO"/>
+        </w:rPr>
+      </w:pPr>
+      <w:r>
+        <w:rPr>
+          <w:rFonts w:eastAsiaTheme="minorHAnsi"/>
+          <w:color w:val="FF0000"/>
+          <w:lang w:val="es-CO"/>
+        </w:rPr>
+        <w:t>presentan los menores ingresos, las personas que tienen nivel educativo primaria y secundaria tienen</w:t>
+      </w:r>
+    </w:p>
+    <w:p>
+      <w:pPr>
+        <w:widowControl/>
+        <w:adjustRightInd w:val="0"/>
+        <w:rPr>
+          <w:rFonts w:eastAsiaTheme="minorHAnsi"/>
+          <w:color w:val="FF0000"/>
+          <w:lang w:val="es-CO"/>
+        </w:rPr>
+      </w:pPr>
+      <w:r>
+        <w:rPr>
+          <w:rFonts w:eastAsiaTheme="minorHAnsi"/>
+          <w:color w:val="FF0000"/>
+          <w:lang w:val="es-CO"/>
+        </w:rPr>
+        <w:t>mayores ingresos comparados con las personas que no tienen educación, las personas que tienen nivel</w:t>
+      </w:r>
+    </w:p>
+    <w:p>
+      <w:pPr>
+        <w:pStyle w:val="Prrafodelista"/>
+        <w:tabs>
+          <w:tab w:val="left" w:pos="1221"/>
+        </w:tabs>
+        <w:spacing w:before="83" w:line="225" w:lineRule="auto"/>
+        <w:ind w:left="0" w:right="458" w:firstLine="0"/>
+        <w:rPr>
+          <w:rFonts w:asciiTheme="minorHAnsi" w:hAnsiTheme="minorHAnsi" w:cstheme="minorHAnsi"/>
+          <w:color w:val="FF0000"/>
+          <w:lang w:val="es-CO"/>
+        </w:rPr>
+      </w:pPr>
+      <w:r>
+        <w:rPr>
+          <w:rFonts w:eastAsiaTheme="minorHAnsi"/>
+          <w:color w:val="FF0000"/>
+          <w:lang w:val="es-CO"/>
+        </w:rPr>
+        <w:t>educativo universitaria presentan los mayores ingresos.</w:t>
+      </w:r>
     </w:p>
     <w:p>
       <w:pPr>
@@ -6338,34 +6482,14 @@
           <w:szCs w:val="22"/>
         </w:rPr>
       </w:pPr>
-      <w:proofErr w:type="spellStart"/>
       <w:r>
         <w:rPr>
           <w:rFonts w:asciiTheme="minorHAnsi" w:hAnsiTheme="minorHAnsi" w:cstheme="minorHAnsi"/>
           <w:sz w:val="22"/>
           <w:szCs w:val="22"/>
         </w:rPr>
-        <w:t>Modelos</w:t>
-      </w:r>
-      <w:proofErr w:type="spellEnd"/>
-      <w:r>
-        <w:rPr>
-          <w:rFonts w:asciiTheme="minorHAnsi" w:hAnsiTheme="minorHAnsi" w:cstheme="minorHAnsi"/>
-          <w:sz w:val="22"/>
-          <w:szCs w:val="22"/>
-        </w:rPr>
-        <w:t xml:space="preserve"> y </w:t>
-      </w:r>
-      <w:proofErr w:type="spellStart"/>
-      <w:r>
-        <w:rPr>
-          <w:rFonts w:asciiTheme="minorHAnsi" w:hAnsiTheme="minorHAnsi" w:cstheme="minorHAnsi"/>
-          <w:sz w:val="22"/>
-          <w:szCs w:val="22"/>
-        </w:rPr>
-        <w:t>resultados</w:t>
-      </w:r>
-      <w:proofErr w:type="spellEnd"/>
+        <w:t>Modelos y resultados</w:t>
+      </w:r>
     </w:p>
     <w:p>
       <w:pPr>
@@ -6448,7 +6572,6 @@
           <w:szCs w:val="24"/>
         </w:rPr>
       </w:pPr>
-      <w:proofErr w:type="gramStart"/>
       <w:r>
         <w:rPr>
           <w:rFonts w:ascii="cmb10" w:eastAsiaTheme="minorHAnsi" w:hAnsi="cmb10" w:cs="cmb10"/>
@@ -6458,7 +6581,6 @@
         </w:rPr>
         <w:t xml:space="preserve">{ </w:t>
       </w:r>
-      <w:proofErr w:type="spellStart"/>
       <w:r>
         <w:rPr>
           <w:rFonts w:ascii="CMR12" w:eastAsiaTheme="minorHAnsi" w:hAnsi="CMR12" w:cs="CMR12"/>
@@ -6466,18 +6588,7 @@
           <w:sz w:val="24"/>
           <w:szCs w:val="24"/>
         </w:rPr>
-        <w:t>Classication</w:t>
-      </w:r>
-      <w:proofErr w:type="spellEnd"/>
-      <w:proofErr w:type="gramEnd"/>
-      <w:r>
-        <w:rPr>
-          <w:rFonts w:ascii="CMR12" w:eastAsiaTheme="minorHAnsi" w:hAnsi="CMR12" w:cs="CMR12"/>
-          <w:color w:val="FF0000"/>
-          <w:sz w:val="24"/>
-          <w:szCs w:val="24"/>
-        </w:rPr>
-        <w:t xml:space="preserve"> Models. This section should include (not necessarily in this order):</w:t>
+        <w:t>Classication Models. This section should include (not necessarily in this order):</w:t>
       </w:r>
     </w:p>
     <w:p>
@@ -6647,7 +6758,6 @@
         </w:rPr>
         <w:t xml:space="preserve">Tabla </w:t>
       </w:r>
-      <w:proofErr w:type="spellStart"/>
       <w:r>
         <w:rPr>
           <w:rFonts w:asciiTheme="minorHAnsi" w:hAnsiTheme="minorHAnsi" w:cstheme="minorHAnsi"/>
@@ -6657,7 +6767,6 @@
         </w:rPr>
         <w:t>xx</w:t>
       </w:r>
-      <w:proofErr w:type="spellEnd"/>
       <w:r>
         <w:rPr>
           <w:rFonts w:asciiTheme="minorHAnsi" w:hAnsiTheme="minorHAnsi" w:cstheme="minorHAnsi"/>
@@ -7101,7 +7210,6 @@
                 <w:lang w:val="es-CO" w:eastAsia="es-CO"/>
               </w:rPr>
             </w:pPr>
-            <w:proofErr w:type="spellStart"/>
             <w:r>
               <w:rPr>
                 <w:rFonts w:eastAsia="Times New Roman"/>
@@ -7114,7 +7222,6 @@
               </w:rPr>
               <w:t>Xx</w:t>
             </w:r>
-            <w:proofErr w:type="spellEnd"/>
           </w:p>
         </w:tc>
         <w:tc>
@@ -7144,7 +7251,6 @@
                 <w:lang w:val="es-CO" w:eastAsia="es-CO"/>
               </w:rPr>
             </w:pPr>
-            <w:proofErr w:type="spellStart"/>
             <w:r>
               <w:rPr>
                 <w:rFonts w:eastAsia="Times New Roman"/>
@@ -7155,7 +7261,6 @@
               </w:rPr>
               <w:t>xxxx</w:t>
             </w:r>
-            <w:proofErr w:type="spellEnd"/>
           </w:p>
         </w:tc>
         <w:tc>
@@ -7352,7 +7457,6 @@
                 <w:lang w:val="es-CO" w:eastAsia="es-CO"/>
               </w:rPr>
             </w:pPr>
-            <w:proofErr w:type="spellStart"/>
             <w:r>
               <w:rPr>
                 <w:rFonts w:eastAsia="Times New Roman"/>
@@ -7363,7 +7467,6 @@
               </w:rPr>
               <w:t>xxx</w:t>
             </w:r>
-            <w:proofErr w:type="spellEnd"/>
           </w:p>
         </w:tc>
         <w:tc>
@@ -7390,7 +7493,6 @@
                 <w:lang w:val="es-CO" w:eastAsia="es-CO"/>
               </w:rPr>
             </w:pPr>
-            <w:proofErr w:type="spellStart"/>
             <w:r>
               <w:rPr>
                 <w:rFonts w:eastAsia="Times New Roman"/>
@@ -7401,7 +7503,6 @@
               </w:rPr>
               <w:t>Xx</w:t>
             </w:r>
-            <w:proofErr w:type="spellEnd"/>
           </w:p>
           <w:p>
             <w:pPr>
@@ -7737,7 +7838,6 @@
                 <w:lang w:val="es-CO" w:eastAsia="es-CO"/>
               </w:rPr>
             </w:pPr>
-            <w:proofErr w:type="spellStart"/>
             <w:r>
               <w:rPr>
                 <w:rFonts w:eastAsia="Times New Roman"/>
@@ -7750,7 +7850,6 @@
               </w:rPr>
               <w:t>Xx</w:t>
             </w:r>
-            <w:proofErr w:type="spellEnd"/>
           </w:p>
         </w:tc>
         <w:tc>
@@ -7781,7 +7880,6 @@
                 <w:lang w:val="es-CO" w:eastAsia="es-CO"/>
               </w:rPr>
             </w:pPr>
-            <w:proofErr w:type="spellStart"/>
             <w:r>
               <w:rPr>
                 <w:rFonts w:eastAsia="Times New Roman"/>
@@ -7792,7 +7890,6 @@
               </w:rPr>
               <w:t>xxxx</w:t>
             </w:r>
-            <w:proofErr w:type="spellEnd"/>
           </w:p>
         </w:tc>
         <w:tc>
@@ -8224,7 +8321,6 @@
                 <w:lang w:val="es-CO" w:eastAsia="es-CO"/>
               </w:rPr>
             </w:pPr>
-            <w:proofErr w:type="spellStart"/>
             <w:r>
               <w:rPr>
                 <w:rFonts w:eastAsia="Times New Roman"/>
@@ -8237,7 +8333,6 @@
               </w:rPr>
               <w:t>xxx</w:t>
             </w:r>
-            <w:proofErr w:type="spellEnd"/>
           </w:p>
         </w:tc>
         <w:tc>
@@ -8268,7 +8363,6 @@
                 <w:lang w:val="es-CO" w:eastAsia="es-CO"/>
               </w:rPr>
             </w:pPr>
-            <w:proofErr w:type="spellStart"/>
             <w:r>
               <w:rPr>
                 <w:rFonts w:eastAsia="Times New Roman"/>
@@ -8279,7 +8373,6 @@
               </w:rPr>
               <w:t>xxx</w:t>
             </w:r>
-            <w:proofErr w:type="spellEnd"/>
           </w:p>
         </w:tc>
         <w:tc>
@@ -8854,7 +8947,6 @@
         </w:rPr>
         <w:t xml:space="preserve"> </w:t>
       </w:r>
-      <w:proofErr w:type="gramStart"/>
       <w:r>
         <w:rPr>
           <w:rFonts w:ascii="cmb10" w:eastAsiaTheme="minorHAnsi" w:hAnsi="cmb10" w:cs="cmb10"/>
@@ -8871,9 +8963,8 @@
           <w:sz w:val="24"/>
           <w:szCs w:val="24"/>
         </w:rPr>
-        <w:t>Income</w:t>
-      </w:r>
-      <w:proofErr w:type="gramEnd"/>
+        <w:t>Income regression Models. This section should include (not necessarily in this</w:t>
+      </w:r>
       <w:r>
         <w:rPr>
           <w:rFonts w:ascii="CMR12" w:eastAsiaTheme="minorHAnsi" w:hAnsi="CMR12" w:cs="CMR12"/>
@@ -8881,7 +8972,7 @@
           <w:sz w:val="24"/>
           <w:szCs w:val="24"/>
         </w:rPr>
-        <w:t xml:space="preserve"> regression Models. This section should include (not necessarily in this</w:t>
+        <w:t xml:space="preserve"> </w:t>
       </w:r>
       <w:r>
         <w:rPr>
@@ -8890,28 +8981,85 @@
           <w:sz w:val="24"/>
           <w:szCs w:val="24"/>
         </w:rPr>
-        <w:t xml:space="preserve"> </w:t>
-      </w:r>
-      <w:r>
+        <w:t>order)</w:t>
+      </w:r>
+    </w:p>
+    <w:p>
+      <w:pPr>
+        <w:widowControl/>
+        <w:adjustRightInd w:val="0"/>
         <w:rPr>
           <w:rFonts w:ascii="CMR12" w:eastAsiaTheme="minorHAnsi" w:hAnsi="CMR12" w:cs="CMR12"/>
           <w:color w:val="FF0000"/>
           <w:sz w:val="24"/>
           <w:szCs w:val="24"/>
         </w:rPr>
-        <w:t>order)</w:t>
-      </w:r>
-    </w:p>
-    <w:p>
-      <w:pPr>
-        <w:widowControl/>
-        <w:adjustRightInd w:val="0"/>
+      </w:pPr>
+      <w:r>
+        <w:rPr>
+          <w:rFonts w:ascii="SFRM1200" w:eastAsiaTheme="minorHAnsi" w:hAnsi="SFRM1200" w:cs="SFRM1200"/>
+          <w:color w:val="FF0000"/>
+          <w:sz w:val="24"/>
+          <w:szCs w:val="24"/>
+        </w:rPr>
+        <w:t xml:space="preserve">* </w:t>
+      </w:r>
+      <w:r>
         <w:rPr>
           <w:rFonts w:ascii="CMR12" w:eastAsiaTheme="minorHAnsi" w:hAnsi="CMR12" w:cs="CMR12"/>
           <w:color w:val="FF0000"/>
           <w:sz w:val="24"/>
           <w:szCs w:val="24"/>
         </w:rPr>
+        <w:t>A detailed explanation of the _nal chosen model. The explanation must</w:t>
+      </w:r>
+      <w:r>
+        <w:rPr>
+          <w:rFonts w:ascii="CMR12" w:eastAsiaTheme="minorHAnsi" w:hAnsi="CMR12" w:cs="CMR12"/>
+          <w:color w:val="FF0000"/>
+          <w:sz w:val="24"/>
+          <w:szCs w:val="24"/>
+        </w:rPr>
+        <w:t xml:space="preserve"> </w:t>
+      </w:r>
+      <w:r>
+        <w:rPr>
+          <w:rFonts w:ascii="CMR12" w:eastAsiaTheme="minorHAnsi" w:hAnsi="CMR12" w:cs="CMR12"/>
+          <w:color w:val="FF0000"/>
+          <w:sz w:val="24"/>
+          <w:szCs w:val="24"/>
+        </w:rPr>
+        <w:t>include how the model was trained, hyper-parameters selection, and other</w:t>
+      </w:r>
+      <w:r>
+        <w:rPr>
+          <w:rFonts w:ascii="CMR12" w:eastAsiaTheme="minorHAnsi" w:hAnsi="CMR12" w:cs="CMR12"/>
+          <w:color w:val="FF0000"/>
+          <w:sz w:val="24"/>
+          <w:szCs w:val="24"/>
+        </w:rPr>
+        <w:t xml:space="preserve"> </w:t>
+      </w:r>
+      <w:r>
+        <w:rPr>
+          <w:rFonts w:ascii="CMR12" w:eastAsiaTheme="minorHAnsi" w:hAnsi="CMR12" w:cs="CMR12"/>
+          <w:color w:val="FF0000"/>
+          <w:sz w:val="24"/>
+          <w:szCs w:val="24"/>
+        </w:rPr>
+        <w:t>relevant information.</w:t>
+      </w:r>
+    </w:p>
+    <w:p>
+      <w:pPr>
+        <w:widowControl/>
+        <w:adjustRightInd w:val="0"/>
+        <w:rPr>
+          <w:rFonts w:ascii="CMR12" w:eastAsiaTheme="minorHAnsi" w:hAnsi="CMR12" w:cs="CMR12"/>
+          <w:color w:val="FF0000"/>
+          <w:sz w:val="24"/>
+          <w:szCs w:val="24"/>
+        </w:rPr>
       </w:pPr>
       <w:r>
         <w:rPr>
@@ -8929,9 +9077,8 @@
           <w:sz w:val="24"/>
           <w:szCs w:val="24"/>
         </w:rPr>
-        <w:t>A detailed explanation of the _</w:t>
-      </w:r>
-      <w:proofErr w:type="spellStart"/>
+        <w:t>Include comparisons to at least 5 other models. Compare them in terms of</w:t>
+      </w:r>
       <w:r>
         <w:rPr>
           <w:rFonts w:ascii="CMR12" w:eastAsiaTheme="minorHAnsi" w:hAnsi="CMR12" w:cs="CMR12"/>
@@ -8939,9 +9086,8 @@
           <w:sz w:val="24"/>
           <w:szCs w:val="24"/>
         </w:rPr>
-        <w:t>nal</w:t>
-      </w:r>
-      <w:proofErr w:type="spellEnd"/>
+        <w:t xml:space="preserve"> </w:t>
+      </w:r>
       <w:r>
         <w:rPr>
           <w:rFonts w:ascii="CMR12" w:eastAsiaTheme="minorHAnsi" w:hAnsi="CMR12" w:cs="CMR12"/>
@@ -8949,16 +9095,28 @@
           <w:sz w:val="24"/>
           <w:szCs w:val="24"/>
         </w:rPr>
-        <w:t xml:space="preserve"> chosen model. The explanation must</w:t>
-      </w:r>
-      <w:r>
+        <w:t>MSE.</w:t>
+      </w:r>
+    </w:p>
+    <w:p>
+      <w:pPr>
+        <w:widowControl/>
+        <w:adjustRightInd w:val="0"/>
         <w:rPr>
           <w:rFonts w:ascii="CMR12" w:eastAsiaTheme="minorHAnsi" w:hAnsi="CMR12" w:cs="CMR12"/>
           <w:color w:val="FF0000"/>
           <w:sz w:val="24"/>
           <w:szCs w:val="24"/>
         </w:rPr>
-        <w:t xml:space="preserve"> </w:t>
+      </w:pPr>
+      <w:r>
+        <w:rPr>
+          <w:rFonts w:ascii="SFRM1200" w:eastAsiaTheme="minorHAnsi" w:hAnsi="SFRM1200" w:cs="SFRM1200"/>
+          <w:color w:val="FF0000"/>
+          <w:sz w:val="24"/>
+          <w:szCs w:val="24"/>
+        </w:rPr>
+        <w:t xml:space="preserve">* </w:t>
       </w:r>
       <w:r>
         <w:rPr>
@@ -8967,16 +9125,28 @@
           <w:sz w:val="24"/>
           <w:szCs w:val="24"/>
         </w:rPr>
-        <w:t>include how the model was trained, hyper-parameters selection, and other</w:t>
-      </w:r>
-      <w:r>
+        <w:t>Convert the predicted income to a binary indicator and show the performance in terms of the False Positives, and/or False Negatives.</w:t>
+      </w:r>
+    </w:p>
+    <w:p>
+      <w:pPr>
+        <w:widowControl/>
+        <w:adjustRightInd w:val="0"/>
         <w:rPr>
           <w:rFonts w:ascii="CMR12" w:eastAsiaTheme="minorHAnsi" w:hAnsi="CMR12" w:cs="CMR12"/>
           <w:color w:val="FF0000"/>
           <w:sz w:val="24"/>
           <w:szCs w:val="24"/>
         </w:rPr>
-        <w:t xml:space="preserve"> </w:t>
+      </w:pPr>
+      <w:r>
+        <w:rPr>
+          <w:rFonts w:ascii="SFRM1200" w:eastAsiaTheme="minorHAnsi" w:hAnsi="SFRM1200" w:cs="SFRM1200"/>
+          <w:color w:val="FF0000"/>
+          <w:sz w:val="24"/>
+          <w:szCs w:val="24"/>
+        </w:rPr>
+        <w:t xml:space="preserve">* </w:t>
       </w:r>
       <w:r>
         <w:rPr>
@@ -8985,38 +9155,50 @@
           <w:sz w:val="24"/>
           <w:szCs w:val="24"/>
         </w:rPr>
-        <w:t>relevant information.</w:t>
-      </w:r>
-    </w:p>
-    <w:p>
-      <w:pPr>
-        <w:widowControl/>
-        <w:adjustRightInd w:val="0"/>
+        <w:t>Describe the variables that you used in the model and a measure of their</w:t>
+      </w:r>
+      <w:r>
         <w:rPr>
           <w:rFonts w:ascii="CMR12" w:eastAsiaTheme="minorHAnsi" w:hAnsi="CMR12" w:cs="CMR12"/>
           <w:color w:val="FF0000"/>
           <w:sz w:val="24"/>
           <w:szCs w:val="24"/>
         </w:rPr>
-      </w:pPr>
-      <w:r>
+        <w:t xml:space="preserve"> </w:t>
+      </w:r>
+      <w:r>
+        <w:rPr>
+          <w:rFonts w:ascii="CMR12" w:eastAsiaTheme="minorHAnsi" w:hAnsi="CMR12" w:cs="CMR12"/>
+          <w:color w:val="FF0000"/>
+          <w:sz w:val="24"/>
+          <w:szCs w:val="24"/>
+        </w:rPr>
+        <w:t>relative importance in the prediction.</w:t>
+      </w:r>
+    </w:p>
+    <w:p>
+      <w:pPr>
+        <w:widowControl/>
+        <w:adjustRightInd w:val="0"/>
         <w:rPr>
           <w:rFonts w:ascii="SFRM1200" w:eastAsiaTheme="minorHAnsi" w:hAnsi="SFRM1200" w:cs="SFRM1200"/>
           <w:color w:val="FF0000"/>
           <w:sz w:val="24"/>
           <w:szCs w:val="24"/>
         </w:rPr>
-        <w:t xml:space="preserve">* </w:t>
-      </w:r>
-      <w:r>
+      </w:pPr>
+    </w:p>
+    <w:p>
+      <w:pPr>
+        <w:widowControl/>
+        <w:adjustRightInd w:val="0"/>
         <w:rPr>
           <w:rFonts w:ascii="CMR12" w:eastAsiaTheme="minorHAnsi" w:hAnsi="CMR12" w:cs="CMR12"/>
           <w:color w:val="FF0000"/>
           <w:sz w:val="24"/>
           <w:szCs w:val="24"/>
         </w:rPr>
-        <w:t>Include comparisons to at least 5 other models. Compare them in terms of</w:t>
-      </w:r>
+      </w:pPr>
       <w:r>
         <w:rPr>
           <w:rFonts w:ascii="CMR12" w:eastAsiaTheme="minorHAnsi" w:hAnsi="CMR12" w:cs="CMR12"/>
@@ -9024,182 +9206,28 @@
           <w:sz w:val="24"/>
           <w:szCs w:val="24"/>
         </w:rPr>
-        <w:t xml:space="preserve"> </w:t>
-      </w:r>
+        <w:t>Conclusions and recommendations. In this section, you state the main takeaways of</w:t>
+      </w:r>
+    </w:p>
+    <w:p>
+      <w:pPr>
+        <w:widowControl/>
+        <w:adjustRightInd w:val="0"/>
+        <w:rPr>
+          <w:rFonts w:asciiTheme="minorHAnsi" w:hAnsiTheme="minorHAnsi" w:cstheme="minorHAnsi"/>
+          <w:i/>
+          <w:color w:val="FF0000"/>
+        </w:rPr>
+      </w:pPr>
       <w:r>
         <w:rPr>
           <w:rFonts w:ascii="CMR12" w:eastAsiaTheme="minorHAnsi" w:hAnsi="CMR12" w:cs="CMR12"/>
           <w:color w:val="FF0000"/>
           <w:sz w:val="24"/>
           <w:szCs w:val="24"/>
-        </w:rPr>
-        <w:t>MSE.</w:t>
-      </w:r>
-    </w:p>
-    <w:p>
-      <w:pPr>
-        <w:widowControl/>
-        <w:adjustRightInd w:val="0"/>
-        <w:rPr>
-          <w:rFonts w:ascii="CMR12" w:eastAsiaTheme="minorHAnsi" w:hAnsi="CMR12" w:cs="CMR12"/>
-          <w:color w:val="FF0000"/>
-          <w:sz w:val="24"/>
-          <w:szCs w:val="24"/>
-        </w:rPr>
-      </w:pPr>
-      <w:r>
-        <w:rPr>
-          <w:rFonts w:ascii="SFRM1200" w:eastAsiaTheme="minorHAnsi" w:hAnsi="SFRM1200" w:cs="SFRM1200"/>
-          <w:color w:val="FF0000"/>
-          <w:sz w:val="24"/>
-          <w:szCs w:val="24"/>
-        </w:rPr>
-        <w:t xml:space="preserve">* </w:t>
-      </w:r>
-      <w:r>
-        <w:rPr>
-          <w:rFonts w:ascii="CMR12" w:eastAsiaTheme="minorHAnsi" w:hAnsi="CMR12" w:cs="CMR12"/>
-          <w:color w:val="FF0000"/>
-          <w:sz w:val="24"/>
-          <w:szCs w:val="24"/>
-        </w:rPr>
-        <w:t>Convert the predicted income to a binary indicator and show the performance in terms of the False Positives, and/or False Negatives.</w:t>
-      </w:r>
-    </w:p>
-    <w:p>
-      <w:pPr>
-        <w:widowControl/>
-        <w:adjustRightInd w:val="0"/>
-        <w:rPr>
-          <w:rFonts w:ascii="CMR12" w:eastAsiaTheme="minorHAnsi" w:hAnsi="CMR12" w:cs="CMR12"/>
-          <w:color w:val="FF0000"/>
-          <w:sz w:val="24"/>
-          <w:szCs w:val="24"/>
-        </w:rPr>
-      </w:pPr>
-      <w:r>
-        <w:rPr>
-          <w:rFonts w:ascii="SFRM1200" w:eastAsiaTheme="minorHAnsi" w:hAnsi="SFRM1200" w:cs="SFRM1200"/>
-          <w:color w:val="FF0000"/>
-          <w:sz w:val="24"/>
-          <w:szCs w:val="24"/>
-        </w:rPr>
-        <w:t xml:space="preserve">* </w:t>
-      </w:r>
-      <w:r>
-        <w:rPr>
-          <w:rFonts w:ascii="CMR12" w:eastAsiaTheme="minorHAnsi" w:hAnsi="CMR12" w:cs="CMR12"/>
-          <w:color w:val="FF0000"/>
-          <w:sz w:val="24"/>
-          <w:szCs w:val="24"/>
-        </w:rPr>
-        <w:t>Describe the variables that you used in the model and a measure of their</w:t>
-      </w:r>
-      <w:r>
-        <w:rPr>
-          <w:rFonts w:ascii="CMR12" w:eastAsiaTheme="minorHAnsi" w:hAnsi="CMR12" w:cs="CMR12"/>
-          <w:color w:val="FF0000"/>
-          <w:sz w:val="24"/>
-          <w:szCs w:val="24"/>
-        </w:rPr>
-        <w:t xml:space="preserve"> </w:t>
-      </w:r>
-      <w:r>
-        <w:rPr>
-          <w:rFonts w:ascii="CMR12" w:eastAsiaTheme="minorHAnsi" w:hAnsi="CMR12" w:cs="CMR12"/>
-          <w:color w:val="FF0000"/>
-          <w:sz w:val="24"/>
-          <w:szCs w:val="24"/>
-        </w:rPr>
-        <w:t>relative importance in the prediction.</w:t>
-      </w:r>
-    </w:p>
-    <w:p>
-      <w:pPr>
-        <w:widowControl/>
-        <w:adjustRightInd w:val="0"/>
-        <w:rPr>
-          <w:rFonts w:ascii="SFRM1200" w:eastAsiaTheme="minorHAnsi" w:hAnsi="SFRM1200" w:cs="SFRM1200"/>
-          <w:color w:val="FF0000"/>
-          <w:sz w:val="24"/>
-          <w:szCs w:val="24"/>
-        </w:rPr>
-      </w:pPr>
-    </w:p>
-    <w:p>
-      <w:pPr>
-        <w:widowControl/>
-        <w:adjustRightInd w:val="0"/>
-        <w:rPr>
-          <w:rFonts w:ascii="CMR12" w:eastAsiaTheme="minorHAnsi" w:hAnsi="CMR12" w:cs="CMR12"/>
-          <w:color w:val="FF0000"/>
-          <w:sz w:val="24"/>
-          <w:szCs w:val="24"/>
-        </w:rPr>
-      </w:pPr>
-      <w:r>
-        <w:rPr>
-          <w:rFonts w:ascii="CMR12" w:eastAsiaTheme="minorHAnsi" w:hAnsi="CMR12" w:cs="CMR12"/>
-          <w:color w:val="FF0000"/>
-          <w:sz w:val="24"/>
-          <w:szCs w:val="24"/>
-        </w:rPr>
-        <w:t>Conclusions and recommendations. In this section, you state the main takeaways of</w:t>
-      </w:r>
-    </w:p>
-    <w:p>
-      <w:pPr>
-        <w:widowControl/>
-        <w:adjustRightInd w:val="0"/>
-        <w:rPr>
-          <w:rFonts w:asciiTheme="minorHAnsi" w:hAnsiTheme="minorHAnsi" w:cstheme="minorHAnsi"/>
-          <w:i/>
-          <w:color w:val="FF0000"/>
-        </w:rPr>
-      </w:pPr>
-      <w:proofErr w:type="spellStart"/>
-      <w:r>
-        <w:rPr>
-          <w:rFonts w:ascii="CMR12" w:eastAsiaTheme="minorHAnsi" w:hAnsi="CMR12" w:cs="CMR12"/>
-          <w:color w:val="FF0000"/>
-          <w:sz w:val="24"/>
-          <w:szCs w:val="24"/>
-          <w:lang w:val="es-CO"/>
-        </w:rPr>
-        <w:t>your</w:t>
-      </w:r>
-      <w:proofErr w:type="spellEnd"/>
-      <w:r>
-        <w:rPr>
-          <w:rFonts w:ascii="CMR12" w:eastAsiaTheme="minorHAnsi" w:hAnsi="CMR12" w:cs="CMR12"/>
-          <w:color w:val="FF0000"/>
-          <w:sz w:val="24"/>
-          <w:szCs w:val="24"/>
-          <w:lang w:val="es-CO"/>
-        </w:rPr>
-        <w:t xml:space="preserve"> </w:t>
-      </w:r>
-      <w:proofErr w:type="spellStart"/>
-      <w:r>
-        <w:rPr>
-          <w:rFonts w:ascii="CMR12" w:eastAsiaTheme="minorHAnsi" w:hAnsi="CMR12" w:cs="CMR12"/>
-          <w:color w:val="FF0000"/>
-          <w:sz w:val="24"/>
-          <w:szCs w:val="24"/>
-          <w:lang w:val="es-CO"/>
-        </w:rPr>
-        <w:t>work</w:t>
-      </w:r>
-      <w:proofErr w:type="spellEnd"/>
-      <w:r>
-        <w:rPr>
-          <w:rFonts w:ascii="CMR12" w:eastAsiaTheme="minorHAnsi" w:hAnsi="CMR12" w:cs="CMR12"/>
-          <w:color w:val="FF0000"/>
-          <w:sz w:val="24"/>
-          <w:szCs w:val="24"/>
-          <w:lang w:val="es-CO"/>
-        </w:rPr>
-        <w:t>.</w:t>
+          <w:lang w:val="es-CO"/>
+        </w:rPr>
+        <w:t>your work.</w:t>
       </w:r>
     </w:p>
     <w:p>
@@ -9260,7 +9288,7 @@
       </w:pPr>
     </w:p>
     <w:sectPr>
-      <w:footerReference w:type="default" r:id="rId9"/>
+      <w:footerReference w:type="default" r:id="rId10"/>
       <w:pgSz w:w="12240" w:h="15840"/>
       <w:pgMar w:top="1500" w:right="1160" w:bottom="860" w:left="1320" w:header="0" w:footer="671" w:gutter="0"/>
       <w:cols w:space="720"/>

</xml_diff>

<commit_message>
Ajustes varios en comandos, gráficas y documento final
</commit_message>
<xml_diff>
--- a/1. Documentos/Solución Problem_Set_2.docx
+++ b/1. Documentos/Solución Problem_Set_2.docx
@@ -58,34 +58,11 @@
         <w:jc w:val="both"/>
         <w:rPr>
           <w:rFonts w:asciiTheme="minorHAnsi" w:hAnsiTheme="minorHAnsi" w:cstheme="minorHAnsi"/>
-          <w:sz w:val="16"/>
-          <w:szCs w:val="16"/>
-          <w:lang w:val="es-CO"/>
-        </w:rPr>
-      </w:pPr>
-    </w:p>
-    <w:p>
-      <w:pPr>
-        <w:pStyle w:val="Ttulo"/>
-        <w:spacing w:before="0"/>
-        <w:ind w:left="0"/>
-        <w:jc w:val="both"/>
-        <w:rPr>
-          <w:rFonts w:asciiTheme="minorHAnsi" w:hAnsiTheme="minorHAnsi" w:cstheme="minorHAnsi"/>
           <w:sz w:val="22"/>
           <w:szCs w:val="22"/>
           <w:lang w:val="es-CO"/>
         </w:rPr>
       </w:pPr>
-      <w:r>
-        <w:rPr>
-          <w:rFonts w:asciiTheme="minorHAnsi" w:hAnsiTheme="minorHAnsi" w:cstheme="minorHAnsi"/>
-          <w:sz w:val="22"/>
-          <w:szCs w:val="22"/>
-          <w:lang w:val="es-CO"/>
-        </w:rPr>
-        <w:t>Grupo 16</w:t>
-      </w:r>
     </w:p>
     <w:p>
       <w:pPr>
@@ -572,7 +549,21 @@
         <w:rPr>
           <w:lang w:val="es-CO"/>
         </w:rPr>
-        <w:t xml:space="preserve">Como se ha mencionado anteriormente, en los últimos 20 años se ha modificado la forma de identificar a las personas más pobres del país por la importancia de la focalización en la asignación del gasto social para reducir la pobreza. Sin embargo, un error de cálculo en el año 2010 conllevó a la exclusión de 4 millones de pobres en Colombia y durante la crisis del Covid 19, el Departamento Nacional de Planeación (DNP) identificó a 3 millones de hogares pobres que nunca habían recibido una transferencia directa del Estado </w:t>
+        <w:t xml:space="preserve">Como se ha mencionado anteriormente, en los últimos 20 años se ha modificado la forma de identificar a las personas más pobres del país por la importancia de la focalización en la asignación del gasto social para reducir la pobreza. Sin embargo, un error de cálculo en el año 2010 conllevó a la exclusión de 4 millones de pobres en Colombia y durante la crisis del </w:t>
+      </w:r>
+      <w:proofErr w:type="spellStart"/>
+      <w:r>
+        <w:rPr>
+          <w:lang w:val="es-CO"/>
+        </w:rPr>
+        <w:t>Covid</w:t>
+      </w:r>
+      <w:proofErr w:type="spellEnd"/>
+      <w:r>
+        <w:rPr>
+          <w:lang w:val="es-CO"/>
+        </w:rPr>
+        <w:t xml:space="preserve"> 19, el Departamento Nacional de Planeación (DNP) identificó a 3 millones de hogares pobres que nunca habían recibido una transferencia directa del Estado </w:t>
       </w:r>
       <w:sdt>
         <w:sdtPr>
@@ -633,14 +624,14 @@
         <w:rPr>
           <w:lang w:val="es-CO"/>
         </w:rPr>
-        <w:t xml:space="preserve">En concordancia con lo anterior, para la definición de los modelos de predicción en la identificación de un </w:t>
+        <w:t xml:space="preserve">En concordancia con lo anterior, para la definición de los modelos de predicción en la identificación de un hogar o persona pobre, se estudiará la metodología del instrumento de focalización individual del Sisbén </w:t>
       </w:r>
       <w:r>
         <w:rPr>
           <w:lang w:val="es-CO"/>
         </w:rPr>
         <w:lastRenderedPageBreak/>
-        <w:t>hogar o persona pobre, se estudiará la metodología del instrumento de focalización individual del Sisbén IV implementado por DNP recientemente y los resultados presentados por el DANE sobre pobreza monetaria 2021.</w:t>
+        <w:t>IV implementado por DNP recientemente y los resultados presentados por el DANE sobre pobreza monetaria 2021.</w:t>
       </w:r>
     </w:p>
     <w:p>
@@ -729,6 +720,7 @@
           <w:szCs w:val="22"/>
         </w:rPr>
       </w:pPr>
+      <w:proofErr w:type="spellStart"/>
       <w:r>
         <w:rPr>
           <w:rFonts w:asciiTheme="minorHAnsi" w:hAnsiTheme="minorHAnsi" w:cstheme="minorHAnsi"/>
@@ -737,6 +729,7 @@
         </w:rPr>
         <w:t>Datos</w:t>
       </w:r>
+      <w:proofErr w:type="spellEnd"/>
     </w:p>
     <w:p>
       <w:pPr>
@@ -893,7 +886,27 @@
           <w:w w:val="105"/>
           <w:lang w:val="es-CO"/>
         </w:rPr>
-        <w:t xml:space="preserve">En el proceso de data cleaning se </w:t>
+        <w:t xml:space="preserve">En el proceso de data </w:t>
+      </w:r>
+      <w:proofErr w:type="spellStart"/>
+      <w:r>
+        <w:rPr>
+          <w:rFonts w:asciiTheme="minorHAnsi" w:hAnsiTheme="minorHAnsi" w:cstheme="minorHAnsi"/>
+          <w:iCs/>
+          <w:w w:val="105"/>
+          <w:lang w:val="es-CO"/>
+        </w:rPr>
+        <w:t>cleaning</w:t>
+      </w:r>
+      <w:proofErr w:type="spellEnd"/>
+      <w:r>
+        <w:rPr>
+          <w:rFonts w:asciiTheme="minorHAnsi" w:hAnsiTheme="minorHAnsi" w:cstheme="minorHAnsi"/>
+          <w:iCs/>
+          <w:w w:val="105"/>
+          <w:lang w:val="es-CO"/>
+        </w:rPr>
+        <w:t xml:space="preserve"> se </w:t>
       </w:r>
       <w:r>
         <w:rPr>
@@ -1128,15 +1141,33 @@
           <w:w w:val="105"/>
           <w:lang w:val="es-CO"/>
         </w:rPr>
-        <w:t>1. data_cleaning</w:t>
-      </w:r>
+        <w:t xml:space="preserve">1. </w:t>
+      </w:r>
+      <w:proofErr w:type="spellStart"/>
       <w:r>
         <w:rPr>
           <w:rFonts w:asciiTheme="minorHAnsi" w:hAnsiTheme="minorHAnsi" w:cstheme="minorHAnsi"/>
           <w:w w:val="105"/>
           <w:lang w:val="es-CO"/>
         </w:rPr>
-        <w:t xml:space="preserve">.R </w:t>
+        <w:t>data_cleaning</w:t>
+      </w:r>
+      <w:r>
+        <w:rPr>
+          <w:rFonts w:asciiTheme="minorHAnsi" w:hAnsiTheme="minorHAnsi" w:cstheme="minorHAnsi"/>
+          <w:w w:val="105"/>
+          <w:lang w:val="es-CO"/>
+        </w:rPr>
+        <w:t>.R</w:t>
+      </w:r>
+      <w:proofErr w:type="spellEnd"/>
+      <w:r>
+        <w:rPr>
+          <w:rFonts w:asciiTheme="minorHAnsi" w:hAnsiTheme="minorHAnsi" w:cstheme="minorHAnsi"/>
+          <w:w w:val="105"/>
+          <w:lang w:val="es-CO"/>
+        </w:rPr>
+        <w:t xml:space="preserve"> </w:t>
       </w:r>
       <w:r>
         <w:rPr>
@@ -3576,6 +3607,7 @@
                 <w:szCs w:val="18"/>
                 <w:lang w:val="es-CO" w:eastAsia="es-CO"/>
               </w:rPr>
+              <w:lastRenderedPageBreak/>
               <w:t>Propia, totalmente pagada</w:t>
             </w:r>
           </w:p>
@@ -5926,7 +5958,28 @@
           <w:rFonts w:asciiTheme="minorHAnsi" w:hAnsiTheme="minorHAnsi" w:cstheme="minorHAnsi"/>
           <w:lang w:val="es-CO"/>
         </w:rPr>
-        <w:t xml:space="preserve"> con edad promedio de 34 años y 10,5 años</w:t>
+        <w:t xml:space="preserve">, </w:t>
+      </w:r>
+      <w:r>
+        <w:rPr>
+          <w:rFonts w:asciiTheme="minorHAnsi" w:hAnsiTheme="minorHAnsi" w:cstheme="minorHAnsi"/>
+          <w:lang w:val="es-CO"/>
+        </w:rPr>
+        <w:t xml:space="preserve">el 57% de los hogares en promedio sus individuos no cuentan con trabajo formal, el 42% de los hogares tienen como jefe de hogar a una mujer, </w:t>
+      </w:r>
+      <w:r>
+        <w:rPr>
+          <w:rFonts w:asciiTheme="minorHAnsi" w:hAnsiTheme="minorHAnsi" w:cstheme="minorHAnsi"/>
+          <w:lang w:val="es-CO"/>
+        </w:rPr>
+        <w:t>se tiene una edad promedio</w:t>
+      </w:r>
+      <w:r>
+        <w:rPr>
+          <w:rFonts w:asciiTheme="minorHAnsi" w:hAnsiTheme="minorHAnsi" w:cstheme="minorHAnsi"/>
+          <w:lang w:val="es-CO"/>
+        </w:rPr>
+        <w:t xml:space="preserve"> de 34 años y 10,5 años</w:t>
       </w:r>
       <w:r>
         <w:rPr>
@@ -5961,7 +6014,21 @@
           <w:rFonts w:asciiTheme="minorHAnsi" w:hAnsiTheme="minorHAnsi" w:cstheme="minorHAnsi"/>
           <w:lang w:val="es-CO"/>
         </w:rPr>
-        <w:t xml:space="preserve">teniendo como años promedio de educación 8 y 11 respectivamente. </w:t>
+        <w:t>teniendo como años promedio de educación 8 y 11 respectivamente</w:t>
+      </w:r>
+      <w:r>
+        <w:rPr>
+          <w:rFonts w:asciiTheme="minorHAnsi" w:hAnsiTheme="minorHAnsi" w:cstheme="minorHAnsi"/>
+          <w:lang w:val="es-CO"/>
+        </w:rPr>
+        <w:t xml:space="preserve">, situación que esta </w:t>
+      </w:r>
+      <w:r>
+        <w:rPr>
+          <w:rFonts w:asciiTheme="minorHAnsi" w:hAnsiTheme="minorHAnsi" w:cstheme="minorHAnsi"/>
+          <w:lang w:val="es-CO"/>
+        </w:rPr>
+        <w:t>enlazada con los ingresos promedio de los hogares como se observa en la siguiente gráfica:</w:t>
       </w:r>
     </w:p>
     <w:p>
@@ -5972,129 +6039,47 @@
         </w:tabs>
         <w:spacing w:before="83" w:line="225" w:lineRule="auto"/>
         <w:ind w:left="0" w:right="458" w:firstLine="0"/>
-        <w:rPr>
-          <w:rFonts w:asciiTheme="minorHAnsi" w:hAnsiTheme="minorHAnsi" w:cstheme="minorHAnsi"/>
-          <w:lang w:val="es-CO"/>
-        </w:rPr>
-      </w:pPr>
-      <w:r>
-        <w:rPr>
-          <w:rFonts w:asciiTheme="minorHAnsi" w:hAnsiTheme="minorHAnsi" w:cstheme="minorHAnsi"/>
-          <w:lang w:val="es-CO"/>
-        </w:rPr>
-        <w:t>Adicionalmente, se considera existe una relación</w:t>
-      </w:r>
-      <w:r>
-        <w:rPr>
-          <w:rFonts w:asciiTheme="minorHAnsi" w:hAnsiTheme="minorHAnsi" w:cstheme="minorHAnsi"/>
-          <w:lang w:val="es-CO"/>
-        </w:rPr>
-        <w:t xml:space="preserve"> entre ser pobre</w:t>
-      </w:r>
-      <w:r>
-        <w:rPr>
-          <w:rFonts w:asciiTheme="minorHAnsi" w:hAnsiTheme="minorHAnsi" w:cstheme="minorHAnsi"/>
-          <w:lang w:val="es-CO"/>
-        </w:rPr>
-        <w:t>, tener más hijos</w:t>
-      </w:r>
-      <w:r>
-        <w:rPr>
-          <w:rFonts w:asciiTheme="minorHAnsi" w:hAnsiTheme="minorHAnsi" w:cstheme="minorHAnsi"/>
-          <w:lang w:val="es-CO"/>
-        </w:rPr>
-        <w:t xml:space="preserve">, </w:t>
-      </w:r>
-      <w:r>
-        <w:rPr>
-          <w:rFonts w:asciiTheme="minorHAnsi" w:hAnsiTheme="minorHAnsi" w:cstheme="minorHAnsi"/>
-          <w:lang w:val="es-CO"/>
-        </w:rPr>
-        <w:t xml:space="preserve">trabajar </w:t>
-      </w:r>
-      <w:r>
-        <w:rPr>
-          <w:rFonts w:asciiTheme="minorHAnsi" w:hAnsiTheme="minorHAnsi" w:cstheme="minorHAnsi"/>
-          <w:lang w:val="es-CO"/>
-        </w:rPr>
-        <w:t>menos horas a la semana,</w:t>
-      </w:r>
-      <w:r>
-        <w:rPr>
-          <w:rFonts w:asciiTheme="minorHAnsi" w:hAnsiTheme="minorHAnsi" w:cstheme="minorHAnsi"/>
-          <w:lang w:val="es-CO"/>
-        </w:rPr>
-        <w:t xml:space="preserve"> tener pocas</w:t>
-      </w:r>
-      <w:r>
-        <w:rPr>
-          <w:rFonts w:asciiTheme="minorHAnsi" w:hAnsiTheme="minorHAnsi" w:cstheme="minorHAnsi"/>
-          <w:lang w:val="es-CO"/>
-        </w:rPr>
-        <w:t xml:space="preserve"> personas</w:t>
-      </w:r>
-      <w:r>
-        <w:rPr>
-          <w:rFonts w:asciiTheme="minorHAnsi" w:hAnsiTheme="minorHAnsi" w:cstheme="minorHAnsi"/>
-          <w:lang w:val="es-CO"/>
-        </w:rPr>
-        <w:t xml:space="preserve"> en el hogar </w:t>
-      </w:r>
-      <w:r>
-        <w:rPr>
-          <w:rFonts w:asciiTheme="minorHAnsi" w:hAnsiTheme="minorHAnsi" w:cstheme="minorHAnsi"/>
-          <w:lang w:val="es-CO"/>
-        </w:rPr>
-        <w:t>con trabajo formal</w:t>
-      </w:r>
-      <w:r>
-        <w:rPr>
-          <w:rFonts w:asciiTheme="minorHAnsi" w:hAnsiTheme="minorHAnsi" w:cstheme="minorHAnsi"/>
-          <w:lang w:val="es-CO"/>
-        </w:rPr>
-        <w:t xml:space="preserve">, no contar con vivienda propia </w:t>
-      </w:r>
-      <w:r>
-        <w:rPr>
-          <w:rFonts w:asciiTheme="minorHAnsi" w:hAnsiTheme="minorHAnsi" w:cstheme="minorHAnsi"/>
-          <w:lang w:val="es-CO"/>
-        </w:rPr>
-        <w:t>y</w:t>
-      </w:r>
-      <w:r>
-        <w:rPr>
-          <w:rFonts w:asciiTheme="minorHAnsi" w:hAnsiTheme="minorHAnsi" w:cstheme="minorHAnsi"/>
-          <w:lang w:val="es-CO"/>
-        </w:rPr>
-        <w:t>,</w:t>
-      </w:r>
-      <w:r>
-        <w:rPr>
-          <w:rFonts w:asciiTheme="minorHAnsi" w:hAnsiTheme="minorHAnsi" w:cstheme="minorHAnsi"/>
-          <w:lang w:val="es-CO"/>
-        </w:rPr>
-        <w:t xml:space="preserve"> por lo tanto</w:t>
-      </w:r>
-      <w:r>
-        <w:rPr>
-          <w:rFonts w:asciiTheme="minorHAnsi" w:hAnsiTheme="minorHAnsi" w:cstheme="minorHAnsi"/>
-          <w:lang w:val="es-CO"/>
-        </w:rPr>
-        <w:t>, devengar</w:t>
-      </w:r>
-      <w:r>
-        <w:rPr>
-          <w:rFonts w:asciiTheme="minorHAnsi" w:hAnsiTheme="minorHAnsi" w:cstheme="minorHAnsi"/>
-          <w:lang w:val="es-CO"/>
-        </w:rPr>
-        <w:t xml:space="preserve"> menos ingresos mensuales</w:t>
-      </w:r>
-      <w:r>
-        <w:rPr>
-          <w:rFonts w:asciiTheme="minorHAnsi" w:hAnsiTheme="minorHAnsi" w:cstheme="minorHAnsi"/>
-          <w:lang w:val="es-CO"/>
-        </w:rPr>
-        <w:t>.</w:t>
+        <w:jc w:val="center"/>
+        <w:rPr>
+          <w:rFonts w:eastAsiaTheme="minorHAnsi"/>
+          <w:lang w:val="es-CO"/>
+        </w:rPr>
+      </w:pPr>
+      <w:r>
+        <w:rPr>
+          <w:rFonts w:ascii="Calibri-Bold" w:eastAsiaTheme="minorHAnsi" w:hAnsi="Calibri-Bold" w:cs="Calibri-Bold"/>
+          <w:b/>
+          <w:bCs/>
+          <w:lang w:val="es-CO"/>
+        </w:rPr>
+        <w:t xml:space="preserve">Gráfico </w:t>
+      </w:r>
+      <w:r>
+        <w:rPr>
+          <w:rFonts w:ascii="Calibri-Bold" w:eastAsiaTheme="minorHAnsi" w:hAnsi="Calibri-Bold" w:cs="Calibri-Bold"/>
+          <w:b/>
+          <w:bCs/>
+          <w:color w:val="FF0000"/>
+          <w:lang w:val="es-CO"/>
+        </w:rPr>
+        <w:t>XXX</w:t>
+      </w:r>
+      <w:r>
+        <w:rPr>
+          <w:rFonts w:ascii="Calibri-Bold" w:eastAsiaTheme="minorHAnsi" w:hAnsi="Calibri-Bold" w:cs="Calibri-Bold"/>
+          <w:b/>
+          <w:bCs/>
+          <w:color w:val="FF0000"/>
+          <w:lang w:val="es-CO"/>
+        </w:rPr>
+        <w:t xml:space="preserve">. </w:t>
+      </w:r>
+      <w:r>
+        <w:rPr>
+          <w:rFonts w:eastAsiaTheme="minorHAnsi"/>
+          <w:lang w:val="es-CO"/>
+        </w:rPr>
+        <w:t>Dispersión entre años de educación</w:t>
       </w:r>
     </w:p>
     <w:p>
@@ -6105,24 +6090,25 @@
         </w:tabs>
         <w:spacing w:before="83" w:line="225" w:lineRule="auto"/>
         <w:ind w:left="0" w:right="458" w:firstLine="0"/>
-        <w:rPr>
-          <w:rFonts w:asciiTheme="minorHAnsi" w:hAnsiTheme="minorHAnsi" w:cstheme="minorHAnsi"/>
-          <w:lang w:val="es-CO"/>
-        </w:rPr>
-      </w:pPr>
-      <w:r>
-        <w:rPr>
-          <w:rFonts w:asciiTheme="minorHAnsi" w:hAnsiTheme="minorHAnsi" w:cstheme="minorHAnsi"/>
-          <w:lang w:val="es-CO"/>
-        </w:rPr>
-        <w:t xml:space="preserve">Lo anterior, se refleja en el siguiente gráfico </w:t>
-      </w:r>
-      <w:r>
-        <w:rPr>
-          <w:rFonts w:asciiTheme="minorHAnsi" w:hAnsiTheme="minorHAnsi" w:cstheme="minorHAnsi"/>
-          <w:lang w:val="es-CO"/>
-        </w:rPr>
-        <w:t xml:space="preserve">en el que es notoria la brecha de ingresos </w:t>
+        <w:jc w:val="center"/>
+        <w:rPr>
+          <w:rFonts w:asciiTheme="minorHAnsi" w:hAnsiTheme="minorHAnsi" w:cstheme="minorHAnsi"/>
+          <w:lang w:val="es-CO"/>
+        </w:rPr>
+      </w:pPr>
+      <w:r>
+        <w:rPr>
+          <w:rFonts w:eastAsiaTheme="minorHAnsi"/>
+          <w:lang w:val="es-CO"/>
+        </w:rPr>
+        <w:t xml:space="preserve"> e ingreso total</w:t>
+      </w:r>
+      <w:r>
+        <w:rPr>
+          <w:rFonts w:eastAsiaTheme="minorHAnsi"/>
+          <w:lang w:val="es-CO"/>
+        </w:rPr>
+        <w:t xml:space="preserve"> entre hogares pobres y no pobres</w:t>
       </w:r>
     </w:p>
     <w:p>
@@ -6133,31 +6119,24 @@
         </w:tabs>
         <w:spacing w:before="83" w:line="225" w:lineRule="auto"/>
         <w:ind w:left="0" w:right="458" w:firstLine="0"/>
-        <w:rPr>
-          <w:rFonts w:asciiTheme="minorHAnsi" w:hAnsiTheme="minorHAnsi" w:cstheme="minorHAnsi"/>
-          <w:lang w:val="es-CO"/>
-        </w:rPr>
-      </w:pPr>
-    </w:p>
-    <w:p>
-      <w:pPr>
-        <w:pStyle w:val="Prrafodelista"/>
-        <w:tabs>
-          <w:tab w:val="left" w:pos="1221"/>
-        </w:tabs>
-        <w:spacing w:before="83" w:line="225" w:lineRule="auto"/>
-        <w:ind w:left="0" w:right="458" w:firstLine="0"/>
-        <w:rPr>
-          <w:rFonts w:asciiTheme="minorHAnsi" w:hAnsiTheme="minorHAnsi" w:cstheme="minorHAnsi"/>
-          <w:lang w:val="es-CO"/>
-        </w:rPr>
-      </w:pPr>
+        <w:jc w:val="center"/>
+        <w:rPr>
+          <w:rFonts w:asciiTheme="minorHAnsi" w:hAnsiTheme="minorHAnsi" w:cstheme="minorHAnsi"/>
+          <w:lang w:val="es-CO"/>
+        </w:rPr>
+      </w:pPr>
+      <w:r>
+        <w:rPr>
+          <w:lang w:val="es-CO"/>
+        </w:rPr>
+        <w:t xml:space="preserve">                   </w:t>
+      </w:r>
       <w:r>
         <w:drawing>
-          <wp:inline distT="0" distB="0" distL="0" distR="0" wp14:anchorId="2B43150E" wp14:editId="516C03B5">
-            <wp:extent cx="6197600" cy="4224655"/>
-            <wp:effectExtent l="0" t="0" r="0" b="4445"/>
-            <wp:docPr id="3" name="Imagen 3" descr="Gráfico, Gráfico de dispersión&#10;&#10;Descripción generada automáticamente"/>
+          <wp:inline distT="0" distB="0" distL="0" distR="0" wp14:anchorId="48EF5BF8" wp14:editId="40C25D32">
+            <wp:extent cx="3593906" cy="2447925"/>
+            <wp:effectExtent l="0" t="0" r="6985" b="0"/>
+            <wp:docPr id="4" name="Imagen 4" descr="Gráfico, Gráfico de dispersión&#10;&#10;Descripción generada automáticamente"/>
             <wp:cNvGraphicFramePr>
               <a:graphicFrameLocks xmlns:a="http://schemas.openxmlformats.org/drawingml/2006/main" noChangeAspect="1"/>
             </wp:cNvGraphicFramePr>
@@ -6165,7 +6144,7 @@
               <a:graphicData uri="http://schemas.openxmlformats.org/drawingml/2006/picture">
                 <pic:pic xmlns:pic="http://schemas.openxmlformats.org/drawingml/2006/picture">
                   <pic:nvPicPr>
-                    <pic:cNvPr id="3" name="Imagen 3" descr="Gráfico, Gráfico de dispersión&#10;&#10;Descripción generada automáticamente"/>
+                    <pic:cNvPr id="4" name="Imagen 4" descr="Gráfico, Gráfico de dispersión&#10;&#10;Descripción generada automáticamente"/>
                     <pic:cNvPicPr/>
                   </pic:nvPicPr>
                   <pic:blipFill>
@@ -6177,7 +6156,7 @@
                   <pic:spPr>
                     <a:xfrm>
                       <a:off x="0" y="0"/>
-                      <a:ext cx="6197600" cy="4224655"/>
+                      <a:ext cx="3611349" cy="2459806"/>
                     </a:xfrm>
                     <a:prstGeom prst="rect">
                       <a:avLst/>
@@ -6203,184 +6182,37 @@
           <w:lang w:val="es-CO"/>
         </w:rPr>
       </w:pPr>
-    </w:p>
-    <w:p>
-      <w:pPr>
-        <w:widowControl/>
-        <w:adjustRightInd w:val="0"/>
-        <w:rPr>
-          <w:rFonts w:eastAsiaTheme="minorHAnsi"/>
-          <w:lang w:val="es-CO"/>
-        </w:rPr>
-      </w:pPr>
-      <w:r>
-        <w:rPr>
-          <w:rFonts w:eastAsiaTheme="minorHAnsi"/>
-          <w:lang w:val="es-CO"/>
-        </w:rPr>
-        <w:t>Estas gráficas de caja muestran el ingreso</w:t>
-      </w:r>
-      <w:r>
-        <w:rPr>
-          <w:rFonts w:eastAsiaTheme="minorHAnsi"/>
-          <w:lang w:val="es-CO"/>
-        </w:rPr>
-        <w:t xml:space="preserve"> promedio por hogar dependiendo del No. De personas por hogar</w:t>
-      </w:r>
-      <w:r>
-        <w:rPr>
-          <w:rFonts w:eastAsiaTheme="minorHAnsi"/>
-          <w:lang w:val="es-CO"/>
-        </w:rPr>
-        <w:t>, se puede</w:t>
-      </w:r>
-      <w:r>
-        <w:rPr>
-          <w:rFonts w:eastAsiaTheme="minorHAnsi"/>
-          <w:lang w:val="es-CO"/>
-        </w:rPr>
-        <w:t xml:space="preserve"> </w:t>
-      </w:r>
-      <w:r>
-        <w:rPr>
-          <w:rFonts w:eastAsiaTheme="minorHAnsi"/>
-          <w:lang w:val="es-CO"/>
-        </w:rPr>
-        <w:t xml:space="preserve">evidenciar que </w:t>
-      </w:r>
-      <w:r>
-        <w:rPr>
-          <w:rFonts w:eastAsiaTheme="minorHAnsi"/>
-          <w:lang w:val="es-CO"/>
-        </w:rPr>
-        <w:t xml:space="preserve">a mayor número de </w:t>
-      </w:r>
-      <w:r>
-        <w:rPr>
-          <w:rFonts w:eastAsiaTheme="minorHAnsi"/>
-          <w:lang w:val="es-CO"/>
-        </w:rPr>
-        <w:t>personas en</w:t>
-      </w:r>
-      <w:r>
-        <w:rPr>
-          <w:rFonts w:eastAsiaTheme="minorHAnsi"/>
-          <w:lang w:val="es-CO"/>
-        </w:rPr>
-        <w:t xml:space="preserve"> el hogar, se presentan menores ingresos promedio hogar y aumenta </w:t>
-      </w:r>
-      <w:r>
-        <w:rPr>
-          <w:rFonts w:eastAsiaTheme="minorHAnsi"/>
-          <w:lang w:val="es-CO"/>
-        </w:rPr>
-        <w:t xml:space="preserve">el número de hogares pobres. </w:t>
-      </w:r>
-      <w:r>
-        <w:rPr>
-          <w:rFonts w:eastAsiaTheme="minorHAnsi"/>
-          <w:lang w:val="es-CO"/>
-        </w:rPr>
-        <w:t xml:space="preserve">Los hogares con menor número de </w:t>
-      </w:r>
-      <w:r>
-        <w:rPr>
-          <w:rFonts w:eastAsiaTheme="minorHAnsi"/>
-          <w:lang w:val="es-CO"/>
-        </w:rPr>
-        <w:t>personas reportan</w:t>
-      </w:r>
-      <w:r>
-        <w:rPr>
-          <w:rFonts w:eastAsiaTheme="minorHAnsi"/>
-          <w:lang w:val="es-CO"/>
-        </w:rPr>
-        <w:t xml:space="preserve"> mayores ingresos</w:t>
-      </w:r>
-      <w:r>
-        <w:rPr>
-          <w:rFonts w:eastAsiaTheme="minorHAnsi"/>
-          <w:lang w:val="es-CO"/>
-        </w:rPr>
-        <w:t>.</w:t>
-      </w:r>
-    </w:p>
-    <w:p>
-      <w:pPr>
-        <w:widowControl/>
-        <w:adjustRightInd w:val="0"/>
-        <w:rPr>
-          <w:rFonts w:eastAsiaTheme="minorHAnsi"/>
-          <w:lang w:val="es-CO"/>
-        </w:rPr>
-      </w:pPr>
-    </w:p>
-    <w:p>
-      <w:pPr>
-        <w:widowControl/>
-        <w:adjustRightInd w:val="0"/>
-        <w:rPr>
-          <w:rFonts w:eastAsiaTheme="minorHAnsi"/>
-          <w:color w:val="FF0000"/>
-          <w:lang w:val="es-CO"/>
-        </w:rPr>
-      </w:pPr>
-    </w:p>
-    <w:p>
-      <w:pPr>
-        <w:widowControl/>
-        <w:adjustRightInd w:val="0"/>
-        <w:rPr>
-          <w:rFonts w:eastAsiaTheme="minorHAnsi"/>
-          <w:color w:val="FF0000"/>
-          <w:lang w:val="es-CO"/>
-        </w:rPr>
-      </w:pPr>
-      <w:r>
-        <w:rPr>
-          <w:rFonts w:eastAsiaTheme="minorHAnsi"/>
-          <w:color w:val="FF0000"/>
-          <w:lang w:val="es-CO"/>
-        </w:rPr>
-        <w:t>s. En cuanto al nivel educativo, las personas que no tienen educación</w:t>
-      </w:r>
-    </w:p>
-    <w:p>
-      <w:pPr>
-        <w:widowControl/>
-        <w:adjustRightInd w:val="0"/>
-        <w:rPr>
-          <w:rFonts w:eastAsiaTheme="minorHAnsi"/>
-          <w:color w:val="FF0000"/>
-          <w:lang w:val="es-CO"/>
-        </w:rPr>
-      </w:pPr>
-      <w:r>
-        <w:rPr>
-          <w:rFonts w:eastAsiaTheme="minorHAnsi"/>
-          <w:color w:val="FF0000"/>
-          <w:lang w:val="es-CO"/>
-        </w:rPr>
-        <w:t>presentan los menores ingresos, las personas que tienen nivel educativo primaria y secundaria tienen</w:t>
-      </w:r>
-    </w:p>
-    <w:p>
-      <w:pPr>
-        <w:widowControl/>
-        <w:adjustRightInd w:val="0"/>
-        <w:rPr>
-          <w:rFonts w:eastAsiaTheme="minorHAnsi"/>
-          <w:color w:val="FF0000"/>
-          <w:lang w:val="es-CO"/>
-        </w:rPr>
-      </w:pPr>
-      <w:r>
-        <w:rPr>
-          <w:rFonts w:eastAsiaTheme="minorHAnsi"/>
-          <w:color w:val="FF0000"/>
-          <w:lang w:val="es-CO"/>
-        </w:rPr>
-        <w:t>mayores ingresos comparados con las personas que no tienen educación, las personas que tienen nivel</w:t>
+      <w:r>
+        <w:rPr>
+          <w:rFonts w:asciiTheme="minorHAnsi" w:hAnsiTheme="minorHAnsi" w:cstheme="minorHAnsi"/>
+          <w:lang w:val="es-CO"/>
+        </w:rPr>
+        <w:tab/>
+      </w:r>
+      <w:r>
+        <w:rPr>
+          <w:rFonts w:asciiTheme="minorHAnsi" w:hAnsiTheme="minorHAnsi" w:cstheme="minorHAnsi"/>
+          <w:lang w:val="es-CO"/>
+        </w:rPr>
+        <w:tab/>
+      </w:r>
+      <w:r>
+        <w:rPr>
+          <w:rFonts w:asciiTheme="minorHAnsi" w:hAnsiTheme="minorHAnsi" w:cstheme="minorHAnsi"/>
+          <w:sz w:val="18"/>
+          <w:szCs w:val="18"/>
+          <w:lang w:val="es-CO"/>
+        </w:rPr>
+        <w:t xml:space="preserve">Fuente: </w:t>
+      </w:r>
+      <w:r>
+        <w:rPr>
+          <w:rFonts w:asciiTheme="minorHAnsi" w:hAnsiTheme="minorHAnsi" w:cstheme="minorHAnsi"/>
+          <w:sz w:val="18"/>
+          <w:szCs w:val="18"/>
+          <w:lang w:val="es-CO"/>
+        </w:rPr>
+        <w:t>Elaboración propia</w:t>
       </w:r>
     </w:p>
     <w:p>
@@ -6393,17 +6225,44 @@
         <w:ind w:left="0" w:right="458" w:firstLine="0"/>
         <w:rPr>
           <w:rFonts w:asciiTheme="minorHAnsi" w:hAnsiTheme="minorHAnsi" w:cstheme="minorHAnsi"/>
-          <w:color w:val="FF0000"/>
-          <w:lang w:val="es-CO"/>
-        </w:rPr>
-      </w:pPr>
-      <w:r>
-        <w:rPr>
-          <w:rFonts w:eastAsiaTheme="minorHAnsi"/>
-          <w:color w:val="FF0000"/>
-          <w:lang w:val="es-CO"/>
-        </w:rPr>
-        <w:t>educativo universitaria presentan los mayores ingresos.</w:t>
+          <w:lang w:val="es-CO"/>
+        </w:rPr>
+      </w:pPr>
+      <w:r>
+        <w:rPr>
+          <w:rFonts w:asciiTheme="minorHAnsi" w:hAnsiTheme="minorHAnsi" w:cstheme="minorHAnsi"/>
+          <w:lang w:val="es-CO"/>
+        </w:rPr>
+        <w:lastRenderedPageBreak/>
+        <w:t xml:space="preserve">Adicionalmente, </w:t>
+      </w:r>
+      <w:r>
+        <w:rPr>
+          <w:rFonts w:asciiTheme="minorHAnsi" w:hAnsiTheme="minorHAnsi" w:cstheme="minorHAnsi"/>
+          <w:lang w:val="es-CO"/>
+        </w:rPr>
+        <w:t>se</w:t>
+      </w:r>
+      <w:r>
+        <w:rPr>
+          <w:rFonts w:asciiTheme="minorHAnsi" w:hAnsiTheme="minorHAnsi" w:cstheme="minorHAnsi"/>
+          <w:lang w:val="es-CO"/>
+        </w:rPr>
+        <w:t xml:space="preserve"> observa que a mayores años de educación disminuye la participación de los hogares pobres</w:t>
+      </w:r>
+      <w:r>
+        <w:rPr>
+          <w:rFonts w:asciiTheme="minorHAnsi" w:hAnsiTheme="minorHAnsi" w:cstheme="minorHAnsi"/>
+          <w:lang w:val="es-CO"/>
+        </w:rPr>
+        <w:t xml:space="preserve">, siento más notoria la brecha de ingresos, la cual también es evidente </w:t>
+      </w:r>
+      <w:r>
+        <w:rPr>
+          <w:rFonts w:asciiTheme="minorHAnsi" w:hAnsiTheme="minorHAnsi" w:cstheme="minorHAnsi"/>
+          <w:lang w:val="es-CO"/>
+        </w:rPr>
+        <w:t>entre los hogares pobres y no pobres con igual número de años de educación.</w:t>
       </w:r>
     </w:p>
     <w:p>
@@ -6416,53 +6275,142 @@
         <w:ind w:left="0" w:right="458" w:firstLine="0"/>
         <w:rPr>
           <w:rFonts w:asciiTheme="minorHAnsi" w:hAnsiTheme="minorHAnsi" w:cstheme="minorHAnsi"/>
-          <w:color w:val="FF0000"/>
-          <w:lang w:val="es-CO"/>
-        </w:rPr>
-      </w:pPr>
-      <w:r>
-        <w:rPr>
-          <w:rFonts w:asciiTheme="minorHAnsi" w:hAnsiTheme="minorHAnsi" w:cstheme="minorHAnsi"/>
-          <w:color w:val="FF0000"/>
-          <w:lang w:val="es-CO"/>
-        </w:rPr>
-        <w:t>El 61% de los individuos cuentan con un trabajo formal y el 49% son jefe del hogar.</w:t>
-      </w:r>
-    </w:p>
-    <w:p>
-      <w:pPr>
-        <w:pStyle w:val="Prrafodelista"/>
-        <w:tabs>
-          <w:tab w:val="left" w:pos="1221"/>
-        </w:tabs>
-        <w:spacing w:before="83" w:line="225" w:lineRule="auto"/>
-        <w:ind w:left="0" w:right="458" w:firstLine="0"/>
-        <w:rPr>
-          <w:rFonts w:asciiTheme="minorHAnsi" w:hAnsiTheme="minorHAnsi" w:cstheme="minorHAnsi"/>
-          <w:color w:val="FF0000"/>
-          <w:lang w:val="es-CO"/>
-        </w:rPr>
-      </w:pPr>
-      <w:r>
-        <w:rPr>
-          <w:rFonts w:asciiTheme="minorHAnsi" w:hAnsiTheme="minorHAnsi" w:cstheme="minorHAnsi"/>
-          <w:color w:val="FF0000"/>
-          <w:lang w:val="es-CO"/>
-        </w:rPr>
-        <w:t>Entre los estratos 1 y 2 se encuentra el 54% de los individuos, en los estratos 3 y 4 el 42%, el 4% entre los estratos 5 y 6, con un promedio de ingresos de $1.626.617.</w:t>
-      </w:r>
-    </w:p>
-    <w:p>
-      <w:pPr>
-        <w:widowControl/>
-        <w:adjustRightInd w:val="0"/>
-        <w:rPr>
-          <w:rFonts w:ascii="CMR12" w:eastAsiaTheme="minorHAnsi" w:hAnsi="CMR12" w:cs="CMR12"/>
-          <w:sz w:val="24"/>
-          <w:szCs w:val="24"/>
-          <w:lang w:val="es-CO"/>
-        </w:rPr>
-      </w:pPr>
+          <w:lang w:val="es-CO"/>
+        </w:rPr>
+      </w:pPr>
+      <w:r>
+        <w:rPr>
+          <w:rFonts w:asciiTheme="minorHAnsi" w:hAnsiTheme="minorHAnsi" w:cstheme="minorHAnsi"/>
+          <w:lang w:val="es-CO"/>
+        </w:rPr>
+        <w:t xml:space="preserve">Aunado a esto, </w:t>
+      </w:r>
+      <w:r>
+        <w:rPr>
+          <w:rFonts w:asciiTheme="minorHAnsi" w:hAnsiTheme="minorHAnsi" w:cstheme="minorHAnsi"/>
+          <w:lang w:val="es-CO"/>
+        </w:rPr>
+        <w:t>se considera existe una relación</w:t>
+      </w:r>
+      <w:r>
+        <w:rPr>
+          <w:rFonts w:asciiTheme="minorHAnsi" w:hAnsiTheme="minorHAnsi" w:cstheme="minorHAnsi"/>
+          <w:lang w:val="es-CO"/>
+        </w:rPr>
+        <w:t xml:space="preserve"> entre ser pobre</w:t>
+      </w:r>
+      <w:r>
+        <w:rPr>
+          <w:rFonts w:asciiTheme="minorHAnsi" w:hAnsiTheme="minorHAnsi" w:cstheme="minorHAnsi"/>
+          <w:lang w:val="es-CO"/>
+        </w:rPr>
+        <w:t>, tener más hijos</w:t>
+      </w:r>
+      <w:r>
+        <w:rPr>
+          <w:rFonts w:asciiTheme="minorHAnsi" w:hAnsiTheme="minorHAnsi" w:cstheme="minorHAnsi"/>
+          <w:lang w:val="es-CO"/>
+        </w:rPr>
+        <w:t xml:space="preserve">, </w:t>
+      </w:r>
+      <w:r>
+        <w:rPr>
+          <w:rFonts w:asciiTheme="minorHAnsi" w:hAnsiTheme="minorHAnsi" w:cstheme="minorHAnsi"/>
+          <w:lang w:val="es-CO"/>
+        </w:rPr>
+        <w:t xml:space="preserve">trabajar </w:t>
+      </w:r>
+      <w:r>
+        <w:rPr>
+          <w:rFonts w:asciiTheme="minorHAnsi" w:hAnsiTheme="minorHAnsi" w:cstheme="minorHAnsi"/>
+          <w:lang w:val="es-CO"/>
+        </w:rPr>
+        <w:t>menos horas a la semana,</w:t>
+      </w:r>
+      <w:r>
+        <w:rPr>
+          <w:rFonts w:asciiTheme="minorHAnsi" w:hAnsiTheme="minorHAnsi" w:cstheme="minorHAnsi"/>
+          <w:lang w:val="es-CO"/>
+        </w:rPr>
+        <w:t xml:space="preserve"> tener pocas</w:t>
+      </w:r>
+      <w:r>
+        <w:rPr>
+          <w:rFonts w:asciiTheme="minorHAnsi" w:hAnsiTheme="minorHAnsi" w:cstheme="minorHAnsi"/>
+          <w:lang w:val="es-CO"/>
+        </w:rPr>
+        <w:t xml:space="preserve"> personas</w:t>
+      </w:r>
+      <w:r>
+        <w:rPr>
+          <w:rFonts w:asciiTheme="minorHAnsi" w:hAnsiTheme="minorHAnsi" w:cstheme="minorHAnsi"/>
+          <w:lang w:val="es-CO"/>
+        </w:rPr>
+        <w:t xml:space="preserve"> en el hogar </w:t>
+      </w:r>
+      <w:r>
+        <w:rPr>
+          <w:rFonts w:asciiTheme="minorHAnsi" w:hAnsiTheme="minorHAnsi" w:cstheme="minorHAnsi"/>
+          <w:lang w:val="es-CO"/>
+        </w:rPr>
+        <w:t>con trabajo formal</w:t>
+      </w:r>
+      <w:r>
+        <w:rPr>
+          <w:rFonts w:asciiTheme="minorHAnsi" w:hAnsiTheme="minorHAnsi" w:cstheme="minorHAnsi"/>
+          <w:lang w:val="es-CO"/>
+        </w:rPr>
+        <w:t xml:space="preserve">, no contar con vivienda propia </w:t>
+      </w:r>
+      <w:r>
+        <w:rPr>
+          <w:rFonts w:asciiTheme="minorHAnsi" w:hAnsiTheme="minorHAnsi" w:cstheme="minorHAnsi"/>
+          <w:lang w:val="es-CO"/>
+        </w:rPr>
+        <w:t>y</w:t>
+      </w:r>
+      <w:r>
+        <w:rPr>
+          <w:rFonts w:asciiTheme="minorHAnsi" w:hAnsiTheme="minorHAnsi" w:cstheme="minorHAnsi"/>
+          <w:lang w:val="es-CO"/>
+        </w:rPr>
+        <w:t>,</w:t>
+      </w:r>
+      <w:r>
+        <w:rPr>
+          <w:rFonts w:asciiTheme="minorHAnsi" w:hAnsiTheme="minorHAnsi" w:cstheme="minorHAnsi"/>
+          <w:lang w:val="es-CO"/>
+        </w:rPr>
+        <w:t xml:space="preserve"> por lo tanto</w:t>
+      </w:r>
+      <w:r>
+        <w:rPr>
+          <w:rFonts w:asciiTheme="minorHAnsi" w:hAnsiTheme="minorHAnsi" w:cstheme="minorHAnsi"/>
+          <w:lang w:val="es-CO"/>
+        </w:rPr>
+        <w:t>, devengar</w:t>
+      </w:r>
+      <w:r>
+        <w:rPr>
+          <w:rFonts w:asciiTheme="minorHAnsi" w:hAnsiTheme="minorHAnsi" w:cstheme="minorHAnsi"/>
+          <w:lang w:val="es-CO"/>
+        </w:rPr>
+        <w:t xml:space="preserve"> menos ingresos mensuales</w:t>
+      </w:r>
+      <w:r>
+        <w:rPr>
+          <w:rFonts w:asciiTheme="minorHAnsi" w:hAnsiTheme="minorHAnsi" w:cstheme="minorHAnsi"/>
+          <w:lang w:val="es-CO"/>
+        </w:rPr>
+        <w:t>.</w:t>
+      </w:r>
+      <w:r>
+        <w:rPr>
+          <w:rFonts w:asciiTheme="minorHAnsi" w:hAnsiTheme="minorHAnsi" w:cstheme="minorHAnsi"/>
+          <w:lang w:val="es-CO"/>
+        </w:rPr>
+        <w:t xml:space="preserve"> Esto, se refleja en los gráficos relacionados en el Anexo 1.</w:t>
+      </w:r>
     </w:p>
     <w:p>
       <w:pPr>
@@ -6482,14 +6430,34 @@
           <w:szCs w:val="22"/>
         </w:rPr>
       </w:pPr>
+      <w:proofErr w:type="spellStart"/>
       <w:r>
         <w:rPr>
           <w:rFonts w:asciiTheme="minorHAnsi" w:hAnsiTheme="minorHAnsi" w:cstheme="minorHAnsi"/>
           <w:sz w:val="22"/>
           <w:szCs w:val="22"/>
         </w:rPr>
-        <w:t>Modelos y resultados</w:t>
-      </w:r>
+        <w:t>Modelos</w:t>
+      </w:r>
+      <w:proofErr w:type="spellEnd"/>
+      <w:r>
+        <w:rPr>
+          <w:rFonts w:asciiTheme="minorHAnsi" w:hAnsiTheme="minorHAnsi" w:cstheme="minorHAnsi"/>
+          <w:sz w:val="22"/>
+          <w:szCs w:val="22"/>
+        </w:rPr>
+        <w:t xml:space="preserve"> y </w:t>
+      </w:r>
+      <w:proofErr w:type="spellStart"/>
+      <w:r>
+        <w:rPr>
+          <w:rFonts w:asciiTheme="minorHAnsi" w:hAnsiTheme="minorHAnsi" w:cstheme="minorHAnsi"/>
+          <w:sz w:val="22"/>
+          <w:szCs w:val="22"/>
+        </w:rPr>
+        <w:t>resultados</w:t>
+      </w:r>
+      <w:proofErr w:type="spellEnd"/>
     </w:p>
     <w:p>
       <w:pPr>
@@ -6581,6 +6549,7 @@
         </w:rPr>
         <w:t xml:space="preserve">{ </w:t>
       </w:r>
+      <w:proofErr w:type="spellStart"/>
       <w:r>
         <w:rPr>
           <w:rFonts w:ascii="CMR12" w:eastAsiaTheme="minorHAnsi" w:hAnsi="CMR12" w:cs="CMR12"/>
@@ -6588,7 +6557,17 @@
           <w:sz w:val="24"/>
           <w:szCs w:val="24"/>
         </w:rPr>
-        <w:t>Classication Models. This section should include (not necessarily in this order):</w:t>
+        <w:t>Classication</w:t>
+      </w:r>
+      <w:proofErr w:type="spellEnd"/>
+      <w:r>
+        <w:rPr>
+          <w:rFonts w:ascii="CMR12" w:eastAsiaTheme="minorHAnsi" w:hAnsi="CMR12" w:cs="CMR12"/>
+          <w:color w:val="FF0000"/>
+          <w:sz w:val="24"/>
+          <w:szCs w:val="24"/>
+        </w:rPr>
+        <w:t xml:space="preserve"> Models. This section should include (not necessarily in this order):</w:t>
       </w:r>
     </w:p>
     <w:p>
@@ -6758,6 +6737,7 @@
         </w:rPr>
         <w:t xml:space="preserve">Tabla </w:t>
       </w:r>
+      <w:proofErr w:type="spellStart"/>
       <w:r>
         <w:rPr>
           <w:rFonts w:asciiTheme="minorHAnsi" w:hAnsiTheme="minorHAnsi" w:cstheme="minorHAnsi"/>
@@ -6767,6 +6747,7 @@
         </w:rPr>
         <w:t>xx</w:t>
       </w:r>
+      <w:proofErr w:type="spellEnd"/>
       <w:r>
         <w:rPr>
           <w:rFonts w:asciiTheme="minorHAnsi" w:hAnsiTheme="minorHAnsi" w:cstheme="minorHAnsi"/>
@@ -7210,6 +7191,7 @@
                 <w:lang w:val="es-CO" w:eastAsia="es-CO"/>
               </w:rPr>
             </w:pPr>
+            <w:proofErr w:type="spellStart"/>
             <w:r>
               <w:rPr>
                 <w:rFonts w:eastAsia="Times New Roman"/>
@@ -7222,6 +7204,7 @@
               </w:rPr>
               <w:t>Xx</w:t>
             </w:r>
+            <w:proofErr w:type="spellEnd"/>
           </w:p>
         </w:tc>
         <w:tc>
@@ -7251,6 +7234,7 @@
                 <w:lang w:val="es-CO" w:eastAsia="es-CO"/>
               </w:rPr>
             </w:pPr>
+            <w:proofErr w:type="spellStart"/>
             <w:r>
               <w:rPr>
                 <w:rFonts w:eastAsia="Times New Roman"/>
@@ -7261,6 +7245,7 @@
               </w:rPr>
               <w:t>xxxx</w:t>
             </w:r>
+            <w:proofErr w:type="spellEnd"/>
           </w:p>
         </w:tc>
         <w:tc>
@@ -7457,6 +7442,7 @@
                 <w:lang w:val="es-CO" w:eastAsia="es-CO"/>
               </w:rPr>
             </w:pPr>
+            <w:proofErr w:type="spellStart"/>
             <w:r>
               <w:rPr>
                 <w:rFonts w:eastAsia="Times New Roman"/>
@@ -7467,6 +7453,7 @@
               </w:rPr>
               <w:t>xxx</w:t>
             </w:r>
+            <w:proofErr w:type="spellEnd"/>
           </w:p>
         </w:tc>
         <w:tc>
@@ -7493,6 +7480,7 @@
                 <w:lang w:val="es-CO" w:eastAsia="es-CO"/>
               </w:rPr>
             </w:pPr>
+            <w:proofErr w:type="spellStart"/>
             <w:r>
               <w:rPr>
                 <w:rFonts w:eastAsia="Times New Roman"/>
@@ -7503,6 +7491,7 @@
               </w:rPr>
               <w:t>Xx</w:t>
             </w:r>
+            <w:proofErr w:type="spellEnd"/>
           </w:p>
           <w:p>
             <w:pPr>
@@ -7838,6 +7827,7 @@
                 <w:lang w:val="es-CO" w:eastAsia="es-CO"/>
               </w:rPr>
             </w:pPr>
+            <w:proofErr w:type="spellStart"/>
             <w:r>
               <w:rPr>
                 <w:rFonts w:eastAsia="Times New Roman"/>
@@ -7850,6 +7840,7 @@
               </w:rPr>
               <w:t>Xx</w:t>
             </w:r>
+            <w:proofErr w:type="spellEnd"/>
           </w:p>
         </w:tc>
         <w:tc>
@@ -7880,6 +7871,7 @@
                 <w:lang w:val="es-CO" w:eastAsia="es-CO"/>
               </w:rPr>
             </w:pPr>
+            <w:proofErr w:type="spellStart"/>
             <w:r>
               <w:rPr>
                 <w:rFonts w:eastAsia="Times New Roman"/>
@@ -7890,6 +7882,7 @@
               </w:rPr>
               <w:t>xxxx</w:t>
             </w:r>
+            <w:proofErr w:type="spellEnd"/>
           </w:p>
         </w:tc>
         <w:tc>
@@ -8321,6 +8314,7 @@
                 <w:lang w:val="es-CO" w:eastAsia="es-CO"/>
               </w:rPr>
             </w:pPr>
+            <w:proofErr w:type="spellStart"/>
             <w:r>
               <w:rPr>
                 <w:rFonts w:eastAsia="Times New Roman"/>
@@ -8333,6 +8327,7 @@
               </w:rPr>
               <w:t>xxx</w:t>
             </w:r>
+            <w:proofErr w:type="spellEnd"/>
           </w:p>
         </w:tc>
         <w:tc>
@@ -8363,6 +8358,7 @@
                 <w:lang w:val="es-CO" w:eastAsia="es-CO"/>
               </w:rPr>
             </w:pPr>
+            <w:proofErr w:type="spellStart"/>
             <w:r>
               <w:rPr>
                 <w:rFonts w:eastAsia="Times New Roman"/>
@@ -8373,6 +8369,7 @@
               </w:rPr>
               <w:t>xxx</w:t>
             </w:r>
+            <w:proofErr w:type="spellEnd"/>
           </w:p>
         </w:tc>
         <w:tc>
@@ -9011,8 +9008,9 @@
           <w:sz w:val="24"/>
           <w:szCs w:val="24"/>
         </w:rPr>
-        <w:t>A detailed explanation of the _nal chosen model. The explanation must</w:t>
-      </w:r>
+        <w:t>A detailed explanation of the _</w:t>
+      </w:r>
+      <w:proofErr w:type="spellStart"/>
       <w:r>
         <w:rPr>
           <w:rFonts w:ascii="CMR12" w:eastAsiaTheme="minorHAnsi" w:hAnsi="CMR12" w:cs="CMR12"/>
@@ -9020,8 +9018,9 @@
           <w:sz w:val="24"/>
           <w:szCs w:val="24"/>
         </w:rPr>
-        <w:t xml:space="preserve"> </w:t>
-      </w:r>
+        <w:t>nal</w:t>
+      </w:r>
+      <w:proofErr w:type="spellEnd"/>
       <w:r>
         <w:rPr>
           <w:rFonts w:ascii="CMR12" w:eastAsiaTheme="minorHAnsi" w:hAnsi="CMR12" w:cs="CMR12"/>
@@ -9029,7 +9028,7 @@
           <w:sz w:val="24"/>
           <w:szCs w:val="24"/>
         </w:rPr>
-        <w:t>include how the model was trained, hyper-parameters selection, and other</w:t>
+        <w:t xml:space="preserve"> chosen model. The explanation must</w:t>
       </w:r>
       <w:r>
         <w:rPr>
@@ -9047,19 +9046,37 @@
           <w:sz w:val="24"/>
           <w:szCs w:val="24"/>
         </w:rPr>
-        <w:t>relevant information.</w:t>
-      </w:r>
-    </w:p>
-    <w:p>
-      <w:pPr>
-        <w:widowControl/>
-        <w:adjustRightInd w:val="0"/>
+        <w:t>include how the model was trained, hyper-parameters selection, and other</w:t>
+      </w:r>
+      <w:r>
         <w:rPr>
           <w:rFonts w:ascii="CMR12" w:eastAsiaTheme="minorHAnsi" w:hAnsi="CMR12" w:cs="CMR12"/>
           <w:color w:val="FF0000"/>
           <w:sz w:val="24"/>
           <w:szCs w:val="24"/>
         </w:rPr>
+        <w:t xml:space="preserve"> </w:t>
+      </w:r>
+      <w:r>
+        <w:rPr>
+          <w:rFonts w:ascii="CMR12" w:eastAsiaTheme="minorHAnsi" w:hAnsi="CMR12" w:cs="CMR12"/>
+          <w:color w:val="FF0000"/>
+          <w:sz w:val="24"/>
+          <w:szCs w:val="24"/>
+        </w:rPr>
+        <w:t>relevant information.</w:t>
+      </w:r>
+    </w:p>
+    <w:p>
+      <w:pPr>
+        <w:widowControl/>
+        <w:adjustRightInd w:val="0"/>
+        <w:rPr>
+          <w:rFonts w:ascii="CMR12" w:eastAsiaTheme="minorHAnsi" w:hAnsi="CMR12" w:cs="CMR12"/>
+          <w:color w:val="FF0000"/>
+          <w:sz w:val="24"/>
+          <w:szCs w:val="24"/>
+        </w:rPr>
       </w:pPr>
       <w:r>
         <w:rPr>
@@ -9116,6 +9133,7 @@
           <w:sz w:val="24"/>
           <w:szCs w:val="24"/>
         </w:rPr>
+        <w:lastRenderedPageBreak/>
         <w:t xml:space="preserve">* </w:t>
       </w:r>
       <w:r>
@@ -9219,6 +9237,7 @@
           <w:color w:val="FF0000"/>
         </w:rPr>
       </w:pPr>
+      <w:proofErr w:type="spellStart"/>
       <w:r>
         <w:rPr>
           <w:rFonts w:ascii="CMR12" w:eastAsiaTheme="minorHAnsi" w:hAnsi="CMR12" w:cs="CMR12"/>
@@ -9227,7 +9246,40 @@
           <w:szCs w:val="24"/>
           <w:lang w:val="es-CO"/>
         </w:rPr>
-        <w:t>your work.</w:t>
+        <w:t>your</w:t>
+      </w:r>
+      <w:proofErr w:type="spellEnd"/>
+      <w:r>
+        <w:rPr>
+          <w:rFonts w:ascii="CMR12" w:eastAsiaTheme="minorHAnsi" w:hAnsi="CMR12" w:cs="CMR12"/>
+          <w:color w:val="FF0000"/>
+          <w:sz w:val="24"/>
+          <w:szCs w:val="24"/>
+          <w:lang w:val="es-CO"/>
+        </w:rPr>
+        <w:t xml:space="preserve"> </w:t>
+      </w:r>
+      <w:proofErr w:type="spellStart"/>
+      <w:r>
+        <w:rPr>
+          <w:rFonts w:ascii="CMR12" w:eastAsiaTheme="minorHAnsi" w:hAnsi="CMR12" w:cs="CMR12"/>
+          <w:color w:val="FF0000"/>
+          <w:sz w:val="24"/>
+          <w:szCs w:val="24"/>
+          <w:lang w:val="es-CO"/>
+        </w:rPr>
+        <w:t>work</w:t>
+      </w:r>
+      <w:proofErr w:type="spellEnd"/>
+      <w:r>
+        <w:rPr>
+          <w:rFonts w:ascii="CMR12" w:eastAsiaTheme="minorHAnsi" w:hAnsi="CMR12" w:cs="CMR12"/>
+          <w:color w:val="FF0000"/>
+          <w:sz w:val="24"/>
+          <w:szCs w:val="24"/>
+          <w:lang w:val="es-CO"/>
+        </w:rPr>
+        <w:t>.</w:t>
       </w:r>
     </w:p>
     <w:p>

</xml_diff>